<commit_message>
Add more visual effects to SignalProviderTable (compilable)
</commit_message>
<xml_diff>
--- a/docu/Doku_MqlAnalyser.docx
+++ b/docu/Doku_MqlAnalyser.docx
@@ -2,6 +2,21 @@
 <file path=word/document.xml><?xml version="1.0" encoding="utf-8"?>
 <w:document xmlns:wpc="http://schemas.microsoft.com/office/word/2010/wordprocessingCanvas" xmlns:cx="http://schemas.microsoft.com/office/drawing/2014/chartex" xmlns:mc="http://schemas.openxmlformats.org/markup-compatibility/2006" xmlns:o="urn:schemas-microsoft-com:office:office" xmlns:r="http://schemas.openxmlformats.org/officeDocument/2006/relationships" xmlns:m="http://schemas.openxmlformats.org/officeDocument/2006/math" xmlns:v="urn:schemas-microsoft-com:vml" xmlns:wp14="http://schemas.microsoft.com/office/word/2010/wordprocessingDrawing" xmlns:wp="http://schemas.openxmlformats.org/drawingml/2006/wordprocessingDrawing" xmlns:w10="urn:schemas-microsoft-com:office:word" xmlns:w="http://schemas.openxmlformats.org/wordprocessingml/2006/main" xmlns:w14="http://schemas.microsoft.com/office/word/2010/wordml" xmlns:w15="http://schemas.microsoft.com/office/word/2012/wordml" xmlns:w16se="http://schemas.microsoft.com/office/word/2015/wordml/symex" xmlns:wpg="http://schemas.microsoft.com/office/word/2010/wordprocessingGroup" xmlns:wpi="http://schemas.microsoft.com/office/word/2010/wordprocessingInk" xmlns:wne="http://schemas.microsoft.com/office/word/2006/wordml" xmlns:wps="http://schemas.microsoft.com/office/word/2010/wordprocessingShape" mc:Ignorable="w14 w15 w16se wp14">
   <w:body>
+    <w:p>
+      <w:pPr>
+        <w:pStyle w:val="berschrift1"/>
+      </w:pPr>
+      <w:proofErr w:type="spellStart"/>
+      <w:r>
+        <w:t>TraceHistoryDownloader</w:t>
+      </w:r>
+      <w:proofErr w:type="spellEnd"/>
+    </w:p>
+    <w:p>
+      <w:pPr>
+        <w:pStyle w:val="StandardWeb"/>
+      </w:pPr>
+    </w:p>
     <w:p>
       <w:pPr>
         <w:pStyle w:val="StandardWeb"/>
@@ -265,8 +280,6 @@
           <w:lang w:eastAsia="de-DE"/>
         </w:rPr>
       </w:pPr>
-      <w:bookmarkStart w:id="0" w:name="_GoBack"/>
-      <w:bookmarkEnd w:id="0"/>
       <w:r>
         <w:rPr>
           <w:rFonts w:ascii="Times New Roman" w:eastAsia="Times New Roman" w:hAnsi="Times New Roman" w:cs="Times New Roman"/>
@@ -365,6 +378,7 @@
           <w:szCs w:val="24"/>
           <w:lang w:eastAsia="de-DE"/>
         </w:rPr>
+        <w:lastRenderedPageBreak/>
         <w:t>- Speichert Benutzername und Passwort für MQL5 in einer Konfigurationsdatei</w:t>
       </w:r>
     </w:p>
@@ -909,6 +923,7 @@
           <w:szCs w:val="24"/>
           <w:lang w:eastAsia="de-DE"/>
         </w:rPr>
+        <w:lastRenderedPageBreak/>
         <w:t>- Automatische Datensammlung für Marktanalysen</w:t>
       </w:r>
     </w:p>
@@ -960,7 +975,6 @@
           <w:szCs w:val="24"/>
           <w:lang w:eastAsia="de-DE"/>
         </w:rPr>
-        <w:lastRenderedPageBreak/>
         <w:t>Das Programm enthält auch verschiedene Sicherheitsmaßnahmen wie:</w:t>
       </w:r>
     </w:p>
@@ -1755,6 +1769,7 @@
           <w:szCs w:val="24"/>
           <w:lang w:eastAsia="de-DE"/>
         </w:rPr>
+        <w:lastRenderedPageBreak/>
         <w:t>Automatisierter Ablauf:</w:t>
       </w:r>
     </w:p>
@@ -1867,7 +1882,6 @@
           <w:szCs w:val="24"/>
           <w:lang w:eastAsia="de-DE"/>
         </w:rPr>
-        <w:lastRenderedPageBreak/>
         <w:t>Die CSV-Datei mit der Handelshistorie soll heruntergeladen und im Root-Verzeichnis unter einem Namen gespeichert werden, der den Signal-Providernamen beinhaltet.</w:t>
       </w:r>
     </w:p>
@@ -2003,7 +2017,486 @@
         <w:t xml:space="preserve"> arbeiten. Es sollte klar strukturiert und benutzerfreundlich sein, insbesondere bei der ersten Einrichtung der Login-Daten.</w:t>
       </w:r>
     </w:p>
-    <w:p/>
+    <w:p>
+      <w:pPr>
+        <w:pStyle w:val="berschrift1"/>
+      </w:pPr>
+      <w:proofErr w:type="spellStart"/>
+      <w:r>
+        <w:t>MqlAnalyser</w:t>
+      </w:r>
+      <w:proofErr w:type="spellEnd"/>
+    </w:p>
+    <w:p>
+      <w:pPr>
+        <w:spacing w:before="100" w:beforeAutospacing="1" w:after="100" w:afterAutospacing="1" w:line="240" w:lineRule="auto"/>
+        <w:rPr>
+          <w:rFonts w:ascii="Times New Roman" w:eastAsia="Times New Roman" w:hAnsi="Times New Roman" w:cs="Times New Roman"/>
+          <w:sz w:val="24"/>
+          <w:szCs w:val="24"/>
+          <w:lang w:eastAsia="de-DE"/>
+        </w:rPr>
+      </w:pPr>
+      <w:r>
+        <w:rPr>
+          <w:rFonts w:ascii="Times New Roman" w:eastAsia="Times New Roman" w:hAnsi="Times New Roman" w:cs="Times New Roman"/>
+          <w:sz w:val="24"/>
+          <w:szCs w:val="24"/>
+          <w:lang w:eastAsia="de-DE"/>
+        </w:rPr>
+        <w:t xml:space="preserve">Die Anforderungen an den </w:t>
+      </w:r>
+      <w:proofErr w:type="spellStart"/>
+      <w:r>
+        <w:rPr>
+          <w:rFonts w:ascii="Courier New" w:eastAsia="Times New Roman" w:hAnsi="Courier New" w:cs="Courier New"/>
+          <w:sz w:val="20"/>
+          <w:szCs w:val="20"/>
+          <w:lang w:eastAsia="de-DE"/>
+        </w:rPr>
+        <w:t>MqlAnalyser</w:t>
+      </w:r>
+      <w:proofErr w:type="spellEnd"/>
+      <w:r>
+        <w:rPr>
+          <w:rFonts w:ascii="Times New Roman" w:eastAsia="Times New Roman" w:hAnsi="Times New Roman" w:cs="Times New Roman"/>
+          <w:sz w:val="24"/>
+          <w:szCs w:val="24"/>
+          <w:lang w:eastAsia="de-DE"/>
+        </w:rPr>
+        <w:t>, die Sie ursprünglich gestellt hatten, lauteten wie folgt:</w:t>
+      </w:r>
+    </w:p>
+    <w:p>
+      <w:pPr>
+        <w:numPr>
+          <w:ilvl w:val="0"/>
+          <w:numId w:val="3"/>
+        </w:numPr>
+        <w:spacing w:before="100" w:beforeAutospacing="1" w:after="100" w:afterAutospacing="1" w:line="240" w:lineRule="auto"/>
+        <w:rPr>
+          <w:rFonts w:ascii="Times New Roman" w:eastAsia="Times New Roman" w:hAnsi="Times New Roman" w:cs="Times New Roman"/>
+          <w:sz w:val="24"/>
+          <w:szCs w:val="24"/>
+          <w:lang w:eastAsia="de-DE"/>
+        </w:rPr>
+      </w:pPr>
+      <w:r>
+        <w:rPr>
+          <w:rFonts w:ascii="Times New Roman" w:eastAsia="Times New Roman" w:hAnsi="Times New Roman" w:cs="Times New Roman"/>
+          <w:sz w:val="24"/>
+          <w:szCs w:val="24"/>
+          <w:lang w:eastAsia="de-DE"/>
+        </w:rPr>
+        <w:t xml:space="preserve">Das Programm soll einen </w:t>
+      </w:r>
+      <w:proofErr w:type="spellStart"/>
+      <w:r>
+        <w:rPr>
+          <w:rFonts w:ascii="Times New Roman" w:eastAsia="Times New Roman" w:hAnsi="Times New Roman" w:cs="Times New Roman"/>
+          <w:sz w:val="24"/>
+          <w:szCs w:val="24"/>
+          <w:lang w:eastAsia="de-DE"/>
+        </w:rPr>
+        <w:t>Rootpfad</w:t>
+      </w:r>
+      <w:proofErr w:type="spellEnd"/>
+      <w:r>
+        <w:rPr>
+          <w:rFonts w:ascii="Times New Roman" w:eastAsia="Times New Roman" w:hAnsi="Times New Roman" w:cs="Times New Roman"/>
+          <w:sz w:val="24"/>
+          <w:szCs w:val="24"/>
+          <w:lang w:eastAsia="de-DE"/>
+        </w:rPr>
+        <w:t xml:space="preserve"> haben, der auf </w:t>
+      </w:r>
+      <w:r>
+        <w:rPr>
+          <w:rFonts w:ascii="Courier New" w:eastAsia="Times New Roman" w:hAnsi="Courier New" w:cs="Courier New"/>
+          <w:sz w:val="20"/>
+          <w:szCs w:val="20"/>
+          <w:lang w:eastAsia="de-DE"/>
+        </w:rPr>
+        <w:t>c:\tmp\mql5</w:t>
+      </w:r>
+      <w:r>
+        <w:rPr>
+          <w:rFonts w:ascii="Times New Roman" w:eastAsia="Times New Roman" w:hAnsi="Times New Roman" w:cs="Times New Roman"/>
+          <w:sz w:val="24"/>
+          <w:szCs w:val="24"/>
+          <w:lang w:eastAsia="de-DE"/>
+        </w:rPr>
+        <w:t xml:space="preserve"> gesetzt wird.</w:t>
+      </w:r>
+    </w:p>
+    <w:p>
+      <w:pPr>
+        <w:numPr>
+          <w:ilvl w:val="0"/>
+          <w:numId w:val="3"/>
+        </w:numPr>
+        <w:spacing w:before="100" w:beforeAutospacing="1" w:after="100" w:afterAutospacing="1" w:line="240" w:lineRule="auto"/>
+        <w:rPr>
+          <w:rFonts w:ascii="Times New Roman" w:eastAsia="Times New Roman" w:hAnsi="Times New Roman" w:cs="Times New Roman"/>
+          <w:sz w:val="24"/>
+          <w:szCs w:val="24"/>
+          <w:lang w:eastAsia="de-DE"/>
+        </w:rPr>
+      </w:pPr>
+      <w:r>
+        <w:rPr>
+          <w:rFonts w:ascii="Times New Roman" w:eastAsia="Times New Roman" w:hAnsi="Times New Roman" w:cs="Times New Roman"/>
+          <w:sz w:val="24"/>
+          <w:szCs w:val="24"/>
+          <w:lang w:eastAsia="de-DE"/>
+        </w:rPr>
+        <w:t xml:space="preserve">Im Verzeichnis </w:t>
+      </w:r>
+      <w:r>
+        <w:rPr>
+          <w:rFonts w:ascii="Courier New" w:eastAsia="Times New Roman" w:hAnsi="Courier New" w:cs="Courier New"/>
+          <w:sz w:val="20"/>
+          <w:szCs w:val="20"/>
+          <w:lang w:eastAsia="de-DE"/>
+        </w:rPr>
+        <w:t>c:\tmp\mql5</w:t>
+      </w:r>
+      <w:r>
+        <w:rPr>
+          <w:rFonts w:ascii="Times New Roman" w:eastAsia="Times New Roman" w:hAnsi="Times New Roman" w:cs="Times New Roman"/>
+          <w:sz w:val="24"/>
+          <w:szCs w:val="24"/>
+          <w:lang w:eastAsia="de-DE"/>
+        </w:rPr>
+        <w:t xml:space="preserve"> befindet sich ein Unterverzeichnis </w:t>
+      </w:r>
+      <w:proofErr w:type="spellStart"/>
+      <w:r>
+        <w:rPr>
+          <w:rFonts w:ascii="Courier New" w:eastAsia="Times New Roman" w:hAnsi="Courier New" w:cs="Courier New"/>
+          <w:sz w:val="20"/>
+          <w:szCs w:val="20"/>
+          <w:lang w:eastAsia="de-DE"/>
+        </w:rPr>
+        <w:t>download</w:t>
+      </w:r>
+      <w:proofErr w:type="spellEnd"/>
+      <w:r>
+        <w:rPr>
+          <w:rFonts w:ascii="Times New Roman" w:eastAsia="Times New Roman" w:hAnsi="Times New Roman" w:cs="Times New Roman"/>
+          <w:sz w:val="24"/>
+          <w:szCs w:val="24"/>
+          <w:lang w:eastAsia="de-DE"/>
+        </w:rPr>
+        <w:t>.</w:t>
+      </w:r>
+    </w:p>
+    <w:p>
+      <w:pPr>
+        <w:numPr>
+          <w:ilvl w:val="0"/>
+          <w:numId w:val="3"/>
+        </w:numPr>
+        <w:spacing w:before="100" w:beforeAutospacing="1" w:after="100" w:afterAutospacing="1" w:line="240" w:lineRule="auto"/>
+        <w:rPr>
+          <w:rFonts w:ascii="Times New Roman" w:eastAsia="Times New Roman" w:hAnsi="Times New Roman" w:cs="Times New Roman"/>
+          <w:sz w:val="24"/>
+          <w:szCs w:val="24"/>
+          <w:lang w:eastAsia="de-DE"/>
+        </w:rPr>
+      </w:pPr>
+      <w:r>
+        <w:rPr>
+          <w:rFonts w:ascii="Times New Roman" w:eastAsia="Times New Roman" w:hAnsi="Times New Roman" w:cs="Times New Roman"/>
+          <w:sz w:val="24"/>
+          <w:szCs w:val="24"/>
+          <w:lang w:eastAsia="de-DE"/>
+        </w:rPr>
+        <w:t xml:space="preserve">In diesem </w:t>
+      </w:r>
+      <w:r>
+        <w:rPr>
+          <w:rFonts w:ascii="Courier New" w:eastAsia="Times New Roman" w:hAnsi="Courier New" w:cs="Courier New"/>
+          <w:sz w:val="20"/>
+          <w:szCs w:val="20"/>
+          <w:lang w:eastAsia="de-DE"/>
+        </w:rPr>
+        <w:t>download</w:t>
+      </w:r>
+      <w:r>
+        <w:rPr>
+          <w:rFonts w:ascii="Times New Roman" w:eastAsia="Times New Roman" w:hAnsi="Times New Roman" w:cs="Times New Roman"/>
+          <w:sz w:val="24"/>
+          <w:szCs w:val="24"/>
+          <w:lang w:eastAsia="de-DE"/>
+        </w:rPr>
+        <w:t>-Verzeichnis befinden sich verschiedene Tradelisten von Signalprovidern.</w:t>
+      </w:r>
+    </w:p>
+    <w:p>
+      <w:pPr>
+        <w:numPr>
+          <w:ilvl w:val="0"/>
+          <w:numId w:val="3"/>
+        </w:numPr>
+        <w:spacing w:before="100" w:beforeAutospacing="1" w:after="100" w:afterAutospacing="1" w:line="240" w:lineRule="auto"/>
+        <w:rPr>
+          <w:rFonts w:ascii="Times New Roman" w:eastAsia="Times New Roman" w:hAnsi="Times New Roman" w:cs="Times New Roman"/>
+          <w:sz w:val="24"/>
+          <w:szCs w:val="24"/>
+          <w:lang w:eastAsia="de-DE"/>
+        </w:rPr>
+      </w:pPr>
+      <w:r>
+        <w:rPr>
+          <w:rFonts w:ascii="Times New Roman" w:eastAsia="Times New Roman" w:hAnsi="Times New Roman" w:cs="Times New Roman"/>
+          <w:sz w:val="24"/>
+          <w:szCs w:val="24"/>
+          <w:lang w:eastAsia="de-DE"/>
+        </w:rPr>
+        <w:t>Das Programm soll alle Tradelisten einlesen und die Daten in einer übersichtlichen Tabelle darstellen.</w:t>
+      </w:r>
+    </w:p>
+    <w:p>
+      <w:pPr>
+        <w:numPr>
+          <w:ilvl w:val="0"/>
+          <w:numId w:val="3"/>
+        </w:numPr>
+        <w:spacing w:before="100" w:beforeAutospacing="1" w:after="100" w:afterAutospacing="1" w:line="240" w:lineRule="auto"/>
+        <w:rPr>
+          <w:rFonts w:ascii="Times New Roman" w:eastAsia="Times New Roman" w:hAnsi="Times New Roman" w:cs="Times New Roman"/>
+          <w:sz w:val="24"/>
+          <w:szCs w:val="24"/>
+          <w:lang w:eastAsia="de-DE"/>
+        </w:rPr>
+      </w:pPr>
+      <w:r>
+        <w:rPr>
+          <w:rFonts w:ascii="Times New Roman" w:eastAsia="Times New Roman" w:hAnsi="Times New Roman" w:cs="Times New Roman"/>
+          <w:sz w:val="24"/>
+          <w:szCs w:val="24"/>
+          <w:lang w:eastAsia="de-DE"/>
+        </w:rPr>
+        <w:t>In der Tabelle sollen folgende Spalten angezeigt werden:</w:t>
+      </w:r>
+    </w:p>
+    <w:p>
+      <w:pPr>
+        <w:numPr>
+          <w:ilvl w:val="1"/>
+          <w:numId w:val="3"/>
+        </w:numPr>
+        <w:spacing w:before="100" w:beforeAutospacing="1" w:after="100" w:afterAutospacing="1" w:line="240" w:lineRule="auto"/>
+        <w:rPr>
+          <w:rFonts w:ascii="Times New Roman" w:eastAsia="Times New Roman" w:hAnsi="Times New Roman" w:cs="Times New Roman"/>
+          <w:sz w:val="24"/>
+          <w:szCs w:val="24"/>
+          <w:lang w:eastAsia="de-DE"/>
+        </w:rPr>
+      </w:pPr>
+      <w:r>
+        <w:rPr>
+          <w:rFonts w:ascii="Times New Roman" w:eastAsia="Times New Roman" w:hAnsi="Times New Roman" w:cs="Times New Roman"/>
+          <w:sz w:val="24"/>
+          <w:szCs w:val="24"/>
+          <w:lang w:eastAsia="de-DE"/>
+        </w:rPr>
+        <w:t>Eine fortlaufende Nummer.</w:t>
+      </w:r>
+    </w:p>
+    <w:p>
+      <w:pPr>
+        <w:numPr>
+          <w:ilvl w:val="1"/>
+          <w:numId w:val="3"/>
+        </w:numPr>
+        <w:spacing w:before="100" w:beforeAutospacing="1" w:after="100" w:afterAutospacing="1" w:line="240" w:lineRule="auto"/>
+        <w:rPr>
+          <w:rFonts w:ascii="Times New Roman" w:eastAsia="Times New Roman" w:hAnsi="Times New Roman" w:cs="Times New Roman"/>
+          <w:sz w:val="24"/>
+          <w:szCs w:val="24"/>
+          <w:lang w:eastAsia="de-DE"/>
+        </w:rPr>
+      </w:pPr>
+      <w:r>
+        <w:rPr>
+          <w:rFonts w:ascii="Times New Roman" w:eastAsia="Times New Roman" w:hAnsi="Times New Roman" w:cs="Times New Roman"/>
+          <w:sz w:val="24"/>
+          <w:szCs w:val="24"/>
+          <w:lang w:eastAsia="de-DE"/>
+        </w:rPr>
+        <w:t>Der Name des Signalproviders.</w:t>
+      </w:r>
+    </w:p>
+    <w:p>
+      <w:pPr>
+        <w:numPr>
+          <w:ilvl w:val="1"/>
+          <w:numId w:val="3"/>
+        </w:numPr>
+        <w:spacing w:before="100" w:beforeAutospacing="1" w:after="100" w:afterAutospacing="1" w:line="240" w:lineRule="auto"/>
+        <w:rPr>
+          <w:rFonts w:ascii="Times New Roman" w:eastAsia="Times New Roman" w:hAnsi="Times New Roman" w:cs="Times New Roman"/>
+          <w:sz w:val="24"/>
+          <w:szCs w:val="24"/>
+          <w:lang w:eastAsia="de-DE"/>
+        </w:rPr>
+      </w:pPr>
+      <w:r>
+        <w:rPr>
+          <w:rFonts w:ascii="Times New Roman" w:eastAsia="Times New Roman" w:hAnsi="Times New Roman" w:cs="Times New Roman"/>
+          <w:sz w:val="24"/>
+          <w:szCs w:val="24"/>
+          <w:lang w:eastAsia="de-DE"/>
+        </w:rPr>
+        <w:t>Die Anzahl der Trades.</w:t>
+      </w:r>
+    </w:p>
+    <w:p>
+      <w:pPr>
+        <w:numPr>
+          <w:ilvl w:val="0"/>
+          <w:numId w:val="3"/>
+        </w:numPr>
+        <w:spacing w:before="100" w:beforeAutospacing="1" w:after="100" w:afterAutospacing="1" w:line="240" w:lineRule="auto"/>
+        <w:rPr>
+          <w:rFonts w:ascii="Times New Roman" w:eastAsia="Times New Roman" w:hAnsi="Times New Roman" w:cs="Times New Roman"/>
+          <w:sz w:val="24"/>
+          <w:szCs w:val="24"/>
+          <w:lang w:eastAsia="de-DE"/>
+        </w:rPr>
+      </w:pPr>
+      <w:r>
+        <w:rPr>
+          <w:rFonts w:ascii="Times New Roman" w:eastAsia="Times New Roman" w:hAnsi="Times New Roman" w:cs="Times New Roman"/>
+          <w:sz w:val="24"/>
+          <w:szCs w:val="24"/>
+          <w:lang w:eastAsia="de-DE"/>
+        </w:rPr>
+        <w:t xml:space="preserve">Die Tabelle soll </w:t>
+      </w:r>
+      <w:proofErr w:type="spellStart"/>
+      <w:r>
+        <w:rPr>
+          <w:rFonts w:ascii="Times New Roman" w:eastAsia="Times New Roman" w:hAnsi="Times New Roman" w:cs="Times New Roman"/>
+          <w:sz w:val="24"/>
+          <w:szCs w:val="24"/>
+          <w:lang w:eastAsia="de-DE"/>
+        </w:rPr>
+        <w:t>scrollbar</w:t>
+      </w:r>
+      <w:proofErr w:type="spellEnd"/>
+      <w:r>
+        <w:rPr>
+          <w:rFonts w:ascii="Times New Roman" w:eastAsia="Times New Roman" w:hAnsi="Times New Roman" w:cs="Times New Roman"/>
+          <w:sz w:val="24"/>
+          <w:szCs w:val="24"/>
+          <w:lang w:eastAsia="de-DE"/>
+        </w:rPr>
+        <w:t xml:space="preserve"> sein und die Daten der einzelnen Signalprovider anzeigen.</w:t>
+      </w:r>
+    </w:p>
+    <w:p>
+      <w:pPr>
+        <w:numPr>
+          <w:ilvl w:val="0"/>
+          <w:numId w:val="3"/>
+        </w:numPr>
+        <w:spacing w:before="100" w:beforeAutospacing="1" w:after="100" w:afterAutospacing="1" w:line="240" w:lineRule="auto"/>
+        <w:rPr>
+          <w:rFonts w:ascii="Times New Roman" w:eastAsia="Times New Roman" w:hAnsi="Times New Roman" w:cs="Times New Roman"/>
+          <w:sz w:val="24"/>
+          <w:szCs w:val="24"/>
+          <w:lang w:eastAsia="de-DE"/>
+        </w:rPr>
+      </w:pPr>
+      <w:r>
+        <w:rPr>
+          <w:rFonts w:ascii="Times New Roman" w:eastAsia="Times New Roman" w:hAnsi="Times New Roman" w:cs="Times New Roman"/>
+          <w:sz w:val="24"/>
+          <w:szCs w:val="24"/>
+          <w:lang w:eastAsia="de-DE"/>
+        </w:rPr>
+        <w:t>Sie haben vorgeschlagen, die Bibliothek SWT zu verwenden, um die Tabelle darzustellen.</w:t>
+      </w:r>
+    </w:p>
+    <w:p>
+      <w:pPr>
+        <w:spacing w:before="100" w:beforeAutospacing="1" w:after="100" w:afterAutospacing="1" w:line="240" w:lineRule="auto"/>
+        <w:rPr>
+          <w:rFonts w:ascii="Times New Roman" w:eastAsia="Times New Roman" w:hAnsi="Times New Roman" w:cs="Times New Roman"/>
+          <w:sz w:val="24"/>
+          <w:szCs w:val="24"/>
+          <w:lang w:eastAsia="de-DE"/>
+        </w:rPr>
+      </w:pPr>
+      <w:r>
+        <w:rPr>
+          <w:rFonts w:ascii="Times New Roman" w:eastAsia="Times New Roman" w:hAnsi="Times New Roman" w:cs="Times New Roman"/>
+          <w:sz w:val="24"/>
+          <w:szCs w:val="24"/>
+          <w:lang w:eastAsia="de-DE"/>
+        </w:rPr>
+        <w:t>Darüber hinaus haben Sie eine Beispieldatei hochgeladen, damit ich das Format der Tradelisten analysieren kann, um das Programm entsprechend zu gestalten. Ich habe basierend auf diesen Anforderungen einen Java-Code geschrieben, der die Dateien liest und eine GUI-Tabelle mit SWT erstellt.</w:t>
+      </w:r>
+    </w:p>
+    <w:p>
+      <w:pPr>
+        <w:pBdr>
+          <w:bottom w:val="single" w:sz="6" w:space="1" w:color="auto"/>
+        </w:pBdr>
+        <w:spacing w:after="0" w:line="240" w:lineRule="auto"/>
+        <w:jc w:val="center"/>
+        <w:rPr>
+          <w:rFonts w:ascii="Arial" w:eastAsia="Times New Roman" w:hAnsi="Arial" w:cs="Arial"/>
+          <w:vanish/>
+          <w:sz w:val="16"/>
+          <w:szCs w:val="16"/>
+          <w:lang w:eastAsia="de-DE"/>
+        </w:rPr>
+      </w:pPr>
+      <w:r>
+        <w:rPr>
+          <w:rFonts w:ascii="Arial" w:eastAsia="Times New Roman" w:hAnsi="Arial" w:cs="Arial"/>
+          <w:vanish/>
+          <w:sz w:val="16"/>
+          <w:szCs w:val="16"/>
+          <w:lang w:eastAsia="de-DE"/>
+        </w:rPr>
+        <w:t>Formularbeginn</w:t>
+      </w:r>
+    </w:p>
+    <w:p>
+      <w:pPr>
+        <w:pBdr>
+          <w:top w:val="single" w:sz="6" w:space="1" w:color="auto"/>
+        </w:pBdr>
+        <w:spacing w:after="0" w:line="240" w:lineRule="auto"/>
+        <w:jc w:val="center"/>
+        <w:rPr>
+          <w:rFonts w:ascii="Arial" w:eastAsia="Times New Roman" w:hAnsi="Arial" w:cs="Arial"/>
+          <w:vanish/>
+          <w:sz w:val="16"/>
+          <w:szCs w:val="16"/>
+          <w:lang w:eastAsia="de-DE"/>
+        </w:rPr>
+      </w:pPr>
+      <w:r>
+        <w:rPr>
+          <w:rFonts w:ascii="Arial" w:eastAsia="Times New Roman" w:hAnsi="Arial" w:cs="Arial"/>
+          <w:vanish/>
+          <w:sz w:val="16"/>
+          <w:szCs w:val="16"/>
+          <w:lang w:eastAsia="de-DE"/>
+        </w:rPr>
+        <w:t>Formularende</w:t>
+      </w:r>
+    </w:p>
+    <w:p>
+      <w:bookmarkStart w:id="0" w:name="_GoBack"/>
+      <w:bookmarkEnd w:id="0"/>
+    </w:p>
     <w:sectPr>
       <w:pgSz w:w="11906" w:h="16838"/>
       <w:pgMar w:top="1417" w:right="1417" w:bottom="1134" w:left="1417" w:header="708" w:footer="708" w:gutter="0"/>
@@ -2246,11 +2739,159 @@
       </w:pPr>
     </w:lvl>
   </w:abstractNum>
+  <w:abstractNum w:abstractNumId="2" w15:restartNumberingAfterBreak="0">
+    <w:nsid w:val="62063B2C"/>
+    <w:multiLevelType w:val="multilevel"/>
+    <w:tmpl w:val="83ACFAA2"/>
+    <w:lvl w:ilvl="0">
+      <w:start w:val="1"/>
+      <w:numFmt w:val="bullet"/>
+      <w:lvlText w:val=""/>
+      <w:lvlJc w:val="left"/>
+      <w:pPr>
+        <w:tabs>
+          <w:tab w:val="num" w:pos="720"/>
+        </w:tabs>
+        <w:ind w:left="720" w:hanging="360"/>
+      </w:pPr>
+      <w:rPr>
+        <w:rFonts w:ascii="Symbol" w:hAnsi="Symbol" w:hint="default"/>
+        <w:sz w:val="20"/>
+      </w:rPr>
+    </w:lvl>
+    <w:lvl w:ilvl="1">
+      <w:start w:val="1"/>
+      <w:numFmt w:val="decimal"/>
+      <w:lvlText w:val="%2."/>
+      <w:lvlJc w:val="left"/>
+      <w:pPr>
+        <w:tabs>
+          <w:tab w:val="num" w:pos="1440"/>
+        </w:tabs>
+        <w:ind w:left="1440" w:hanging="360"/>
+      </w:pPr>
+    </w:lvl>
+    <w:lvl w:ilvl="2" w:tentative="1">
+      <w:start w:val="1"/>
+      <w:numFmt w:val="bullet"/>
+      <w:lvlText w:val=""/>
+      <w:lvlJc w:val="left"/>
+      <w:pPr>
+        <w:tabs>
+          <w:tab w:val="num" w:pos="2160"/>
+        </w:tabs>
+        <w:ind w:left="2160" w:hanging="360"/>
+      </w:pPr>
+      <w:rPr>
+        <w:rFonts w:ascii="Wingdings" w:hAnsi="Wingdings" w:hint="default"/>
+        <w:sz w:val="20"/>
+      </w:rPr>
+    </w:lvl>
+    <w:lvl w:ilvl="3" w:tentative="1">
+      <w:start w:val="1"/>
+      <w:numFmt w:val="bullet"/>
+      <w:lvlText w:val=""/>
+      <w:lvlJc w:val="left"/>
+      <w:pPr>
+        <w:tabs>
+          <w:tab w:val="num" w:pos="2880"/>
+        </w:tabs>
+        <w:ind w:left="2880" w:hanging="360"/>
+      </w:pPr>
+      <w:rPr>
+        <w:rFonts w:ascii="Wingdings" w:hAnsi="Wingdings" w:hint="default"/>
+        <w:sz w:val="20"/>
+      </w:rPr>
+    </w:lvl>
+    <w:lvl w:ilvl="4" w:tentative="1">
+      <w:start w:val="1"/>
+      <w:numFmt w:val="bullet"/>
+      <w:lvlText w:val=""/>
+      <w:lvlJc w:val="left"/>
+      <w:pPr>
+        <w:tabs>
+          <w:tab w:val="num" w:pos="3600"/>
+        </w:tabs>
+        <w:ind w:left="3600" w:hanging="360"/>
+      </w:pPr>
+      <w:rPr>
+        <w:rFonts w:ascii="Wingdings" w:hAnsi="Wingdings" w:hint="default"/>
+        <w:sz w:val="20"/>
+      </w:rPr>
+    </w:lvl>
+    <w:lvl w:ilvl="5" w:tentative="1">
+      <w:start w:val="1"/>
+      <w:numFmt w:val="bullet"/>
+      <w:lvlText w:val=""/>
+      <w:lvlJc w:val="left"/>
+      <w:pPr>
+        <w:tabs>
+          <w:tab w:val="num" w:pos="4320"/>
+        </w:tabs>
+        <w:ind w:left="4320" w:hanging="360"/>
+      </w:pPr>
+      <w:rPr>
+        <w:rFonts w:ascii="Wingdings" w:hAnsi="Wingdings" w:hint="default"/>
+        <w:sz w:val="20"/>
+      </w:rPr>
+    </w:lvl>
+    <w:lvl w:ilvl="6" w:tentative="1">
+      <w:start w:val="1"/>
+      <w:numFmt w:val="bullet"/>
+      <w:lvlText w:val=""/>
+      <w:lvlJc w:val="left"/>
+      <w:pPr>
+        <w:tabs>
+          <w:tab w:val="num" w:pos="5040"/>
+        </w:tabs>
+        <w:ind w:left="5040" w:hanging="360"/>
+      </w:pPr>
+      <w:rPr>
+        <w:rFonts w:ascii="Wingdings" w:hAnsi="Wingdings" w:hint="default"/>
+        <w:sz w:val="20"/>
+      </w:rPr>
+    </w:lvl>
+    <w:lvl w:ilvl="7" w:tentative="1">
+      <w:start w:val="1"/>
+      <w:numFmt w:val="bullet"/>
+      <w:lvlText w:val=""/>
+      <w:lvlJc w:val="left"/>
+      <w:pPr>
+        <w:tabs>
+          <w:tab w:val="num" w:pos="5760"/>
+        </w:tabs>
+        <w:ind w:left="5760" w:hanging="360"/>
+      </w:pPr>
+      <w:rPr>
+        <w:rFonts w:ascii="Wingdings" w:hAnsi="Wingdings" w:hint="default"/>
+        <w:sz w:val="20"/>
+      </w:rPr>
+    </w:lvl>
+    <w:lvl w:ilvl="8" w:tentative="1">
+      <w:start w:val="1"/>
+      <w:numFmt w:val="bullet"/>
+      <w:lvlText w:val=""/>
+      <w:lvlJc w:val="left"/>
+      <w:pPr>
+        <w:tabs>
+          <w:tab w:val="num" w:pos="6480"/>
+        </w:tabs>
+        <w:ind w:left="6480" w:hanging="360"/>
+      </w:pPr>
+      <w:rPr>
+        <w:rFonts w:ascii="Wingdings" w:hAnsi="Wingdings" w:hint="default"/>
+        <w:sz w:val="20"/>
+      </w:rPr>
+    </w:lvl>
+  </w:abstractNum>
   <w:num w:numId="1">
     <w:abstractNumId w:val="0"/>
   </w:num>
   <w:num w:numId="2">
     <w:abstractNumId w:val="1"/>
+  </w:num>
+  <w:num w:numId="3">
+    <w:abstractNumId w:val="2"/>
   </w:num>
 </w:numbering>
 </file>
@@ -2649,6 +3290,27 @@
     <w:name w:val="Normal"/>
     <w:qFormat/>
   </w:style>
+  <w:style w:type="paragraph" w:styleId="berschrift1">
+    <w:name w:val="heading 1"/>
+    <w:basedOn w:val="Standard"/>
+    <w:next w:val="Standard"/>
+    <w:link w:val="berschrift1Zchn"/>
+    <w:uiPriority w:val="9"/>
+    <w:qFormat/>
+    <w:rsid w:val="0025149C"/>
+    <w:pPr>
+      <w:keepNext/>
+      <w:keepLines/>
+      <w:spacing w:before="240" w:after="0"/>
+      <w:outlineLvl w:val="0"/>
+    </w:pPr>
+    <w:rPr>
+      <w:rFonts w:asciiTheme="majorHAnsi" w:eastAsiaTheme="majorEastAsia" w:hAnsiTheme="majorHAnsi" w:cstheme="majorBidi"/>
+      <w:color w:val="2E74B5" w:themeColor="accent1" w:themeShade="BF"/>
+      <w:sz w:val="32"/>
+      <w:szCs w:val="32"/>
+    </w:rPr>
+  </w:style>
   <w:style w:type="character" w:default="1" w:styleId="Absatz-Standardschriftart">
     <w:name w:val="Default Paragraph Font"/>
     <w:uiPriority w:val="1"/>
@@ -2715,6 +3377,99 @@
       <w:rFonts w:ascii="Courier New" w:eastAsia="Times New Roman" w:hAnsi="Courier New" w:cs="Courier New"/>
       <w:sz w:val="20"/>
       <w:szCs w:val="20"/>
+    </w:rPr>
+  </w:style>
+  <w:style w:type="character" w:customStyle="1" w:styleId="berschrift1Zchn">
+    <w:name w:val="Überschrift 1 Zchn"/>
+    <w:basedOn w:val="Absatz-Standardschriftart"/>
+    <w:link w:val="berschrift1"/>
+    <w:uiPriority w:val="9"/>
+    <w:rsid w:val="0025149C"/>
+    <w:rPr>
+      <w:rFonts w:asciiTheme="majorHAnsi" w:eastAsiaTheme="majorEastAsia" w:hAnsiTheme="majorHAnsi" w:cstheme="majorBidi"/>
+      <w:color w:val="2E74B5" w:themeColor="accent1" w:themeShade="BF"/>
+      <w:sz w:val="32"/>
+      <w:szCs w:val="32"/>
+    </w:rPr>
+  </w:style>
+  <w:style w:type="paragraph" w:styleId="z-Formularbeginn">
+    <w:name w:val="HTML Top of Form"/>
+    <w:basedOn w:val="Standard"/>
+    <w:next w:val="Standard"/>
+    <w:link w:val="z-FormularbeginnZchn"/>
+    <w:hidden/>
+    <w:uiPriority w:val="99"/>
+    <w:semiHidden/>
+    <w:unhideWhenUsed/>
+    <w:rsid w:val="0025149C"/>
+    <w:pPr>
+      <w:pBdr>
+        <w:bottom w:val="single" w:sz="6" w:space="1" w:color="auto"/>
+      </w:pBdr>
+      <w:spacing w:after="0" w:line="240" w:lineRule="auto"/>
+      <w:jc w:val="center"/>
+    </w:pPr>
+    <w:rPr>
+      <w:rFonts w:ascii="Arial" w:eastAsia="Times New Roman" w:hAnsi="Arial" w:cs="Arial"/>
+      <w:vanish/>
+      <w:sz w:val="16"/>
+      <w:szCs w:val="16"/>
+      <w:lang w:eastAsia="de-DE"/>
+    </w:rPr>
+  </w:style>
+  <w:style w:type="character" w:customStyle="1" w:styleId="z-FormularbeginnZchn">
+    <w:name w:val="z-Formularbeginn Zchn"/>
+    <w:basedOn w:val="Absatz-Standardschriftart"/>
+    <w:link w:val="z-Formularbeginn"/>
+    <w:uiPriority w:val="99"/>
+    <w:semiHidden/>
+    <w:rsid w:val="0025149C"/>
+    <w:rPr>
+      <w:rFonts w:ascii="Arial" w:eastAsia="Times New Roman" w:hAnsi="Arial" w:cs="Arial"/>
+      <w:vanish/>
+      <w:sz w:val="16"/>
+      <w:szCs w:val="16"/>
+      <w:lang w:eastAsia="de-DE"/>
+    </w:rPr>
+  </w:style>
+  <w:style w:type="paragraph" w:styleId="z-Formularende">
+    <w:name w:val="HTML Bottom of Form"/>
+    <w:basedOn w:val="Standard"/>
+    <w:next w:val="Standard"/>
+    <w:link w:val="z-FormularendeZchn"/>
+    <w:hidden/>
+    <w:uiPriority w:val="99"/>
+    <w:semiHidden/>
+    <w:unhideWhenUsed/>
+    <w:rsid w:val="0025149C"/>
+    <w:pPr>
+      <w:pBdr>
+        <w:top w:val="single" w:sz="6" w:space="1" w:color="auto"/>
+      </w:pBdr>
+      <w:spacing w:after="0" w:line="240" w:lineRule="auto"/>
+      <w:jc w:val="center"/>
+    </w:pPr>
+    <w:rPr>
+      <w:rFonts w:ascii="Arial" w:eastAsia="Times New Roman" w:hAnsi="Arial" w:cs="Arial"/>
+      <w:vanish/>
+      <w:sz w:val="16"/>
+      <w:szCs w:val="16"/>
+      <w:lang w:eastAsia="de-DE"/>
+    </w:rPr>
+  </w:style>
+  <w:style w:type="character" w:customStyle="1" w:styleId="z-FormularendeZchn">
+    <w:name w:val="z-Formularende Zchn"/>
+    <w:basedOn w:val="Absatz-Standardschriftart"/>
+    <w:link w:val="z-Formularende"/>
+    <w:uiPriority w:val="99"/>
+    <w:semiHidden/>
+    <w:rsid w:val="0025149C"/>
+    <w:rPr>
+      <w:rFonts w:ascii="Arial" w:eastAsia="Times New Roman" w:hAnsi="Arial" w:cs="Arial"/>
+      <w:vanish/>
+      <w:sz w:val="16"/>
+      <w:szCs w:val="16"/>
+      <w:lang w:eastAsia="de-DE"/>
     </w:rPr>
   </w:style>
 </w:styles>

</xml_diff>

<commit_message>
Add filter feature in the Main table
</commit_message>
<xml_diff>
--- a/docu/Doku_MqlAnalyser.docx
+++ b/docu/Doku_MqlAnalyser.docx
@@ -2443,6 +2443,1944 @@
     </w:p>
     <w:p>
       <w:pPr>
+        <w:spacing w:before="100" w:beforeAutospacing="1" w:after="100" w:afterAutospacing="1" w:line="240" w:lineRule="auto"/>
+        <w:rPr>
+          <w:rFonts w:ascii="Arial" w:eastAsia="Times New Roman" w:hAnsi="Arial" w:cs="Arial"/>
+          <w:sz w:val="16"/>
+          <w:szCs w:val="16"/>
+          <w:lang w:eastAsia="de-DE"/>
+        </w:rPr>
+      </w:pPr>
+      <w:proofErr w:type="spellStart"/>
+      <w:proofErr w:type="gramStart"/>
+      <w:r>
+        <w:rPr>
+          <w:rFonts w:ascii="Arial" w:eastAsia="Times New Roman" w:hAnsi="Arial" w:cs="Arial"/>
+          <w:sz w:val="16"/>
+          <w:szCs w:val="16"/>
+          <w:lang w:eastAsia="de-DE"/>
+        </w:rPr>
+        <w:t>com.tradinganalyzer</w:t>
+      </w:r>
+      <w:proofErr w:type="spellEnd"/>
+      <w:proofErr w:type="gramEnd"/>
+      <w:r>
+        <w:rPr>
+          <w:rFonts w:ascii="Arial" w:eastAsia="Times New Roman" w:hAnsi="Arial" w:cs="Arial"/>
+          <w:sz w:val="16"/>
+          <w:szCs w:val="16"/>
+          <w:lang w:eastAsia="de-DE"/>
+        </w:rPr>
+        <w:t>/</w:t>
+      </w:r>
+    </w:p>
+    <w:p>
+      <w:pPr>
+        <w:spacing w:before="100" w:beforeAutospacing="1" w:after="100" w:afterAutospacing="1" w:line="240" w:lineRule="auto"/>
+        <w:rPr>
+          <w:rFonts w:ascii="Arial" w:eastAsia="Times New Roman" w:hAnsi="Arial" w:cs="Arial"/>
+          <w:sz w:val="16"/>
+          <w:szCs w:val="16"/>
+          <w:lang w:eastAsia="de-DE"/>
+        </w:rPr>
+      </w:pPr>
+      <w:r>
+        <w:rPr>
+          <w:rFonts w:ascii="Arial" w:eastAsia="Times New Roman" w:hAnsi="Arial" w:cs="Arial"/>
+          <w:sz w:val="16"/>
+          <w:szCs w:val="16"/>
+          <w:lang w:eastAsia="de-DE"/>
+        </w:rPr>
+        <w:t>│</w:t>
+      </w:r>
+    </w:p>
+    <w:p>
+      <w:pPr>
+        <w:spacing w:before="100" w:beforeAutospacing="1" w:after="100" w:afterAutospacing="1" w:line="240" w:lineRule="auto"/>
+        <w:rPr>
+          <w:rFonts w:ascii="Arial" w:eastAsia="Times New Roman" w:hAnsi="Arial" w:cs="Arial"/>
+          <w:sz w:val="16"/>
+          <w:szCs w:val="16"/>
+          <w:lang w:eastAsia="de-DE"/>
+        </w:rPr>
+      </w:pPr>
+      <w:r>
+        <w:rPr>
+          <w:rFonts w:ascii="Arial" w:eastAsia="Times New Roman" w:hAnsi="Arial" w:cs="Arial"/>
+          <w:sz w:val="16"/>
+          <w:szCs w:val="16"/>
+          <w:lang w:eastAsia="de-DE"/>
+        </w:rPr>
+        <w:t xml:space="preserve">├── </w:t>
+      </w:r>
+      <w:proofErr w:type="spellStart"/>
+      <w:r>
+        <w:rPr>
+          <w:rFonts w:ascii="Arial" w:eastAsia="Times New Roman" w:hAnsi="Arial" w:cs="Arial"/>
+          <w:sz w:val="16"/>
+          <w:szCs w:val="16"/>
+          <w:lang w:eastAsia="de-DE"/>
+        </w:rPr>
+        <w:t>main</w:t>
+      </w:r>
+      <w:proofErr w:type="spellEnd"/>
+      <w:r>
+        <w:rPr>
+          <w:rFonts w:ascii="Arial" w:eastAsia="Times New Roman" w:hAnsi="Arial" w:cs="Arial"/>
+          <w:sz w:val="16"/>
+          <w:szCs w:val="16"/>
+          <w:lang w:eastAsia="de-DE"/>
+        </w:rPr>
+        <w:t>/</w:t>
+      </w:r>
+    </w:p>
+    <w:p>
+      <w:pPr>
+        <w:spacing w:before="100" w:beforeAutospacing="1" w:after="100" w:afterAutospacing="1" w:line="240" w:lineRule="auto"/>
+        <w:rPr>
+          <w:rFonts w:ascii="Arial" w:eastAsia="Times New Roman" w:hAnsi="Arial" w:cs="Arial"/>
+          <w:sz w:val="16"/>
+          <w:szCs w:val="16"/>
+          <w:lang w:eastAsia="de-DE"/>
+        </w:rPr>
+      </w:pPr>
+      <w:r>
+        <w:rPr>
+          <w:rFonts w:ascii="Arial" w:eastAsia="Times New Roman" w:hAnsi="Arial" w:cs="Arial"/>
+          <w:sz w:val="16"/>
+          <w:szCs w:val="16"/>
+          <w:lang w:eastAsia="de-DE"/>
+        </w:rPr>
+        <w:t>│   └── SignalProviderTable.java         // Hauptklasse mit main-Methode</w:t>
+      </w:r>
+    </w:p>
+    <w:p>
+      <w:pPr>
+        <w:spacing w:before="100" w:beforeAutospacing="1" w:after="100" w:afterAutospacing="1" w:line="240" w:lineRule="auto"/>
+        <w:rPr>
+          <w:rFonts w:ascii="Arial" w:eastAsia="Times New Roman" w:hAnsi="Arial" w:cs="Arial"/>
+          <w:sz w:val="16"/>
+          <w:szCs w:val="16"/>
+          <w:lang w:eastAsia="de-DE"/>
+        </w:rPr>
+      </w:pPr>
+      <w:r>
+        <w:rPr>
+          <w:rFonts w:ascii="Arial" w:eastAsia="Times New Roman" w:hAnsi="Arial" w:cs="Arial"/>
+          <w:sz w:val="16"/>
+          <w:szCs w:val="16"/>
+          <w:lang w:eastAsia="de-DE"/>
+        </w:rPr>
+        <w:t>│</w:t>
+      </w:r>
+    </w:p>
+    <w:p>
+      <w:pPr>
+        <w:spacing w:before="100" w:beforeAutospacing="1" w:after="100" w:afterAutospacing="1" w:line="240" w:lineRule="auto"/>
+        <w:rPr>
+          <w:rFonts w:ascii="Arial" w:eastAsia="Times New Roman" w:hAnsi="Arial" w:cs="Arial"/>
+          <w:sz w:val="16"/>
+          <w:szCs w:val="16"/>
+          <w:lang w:eastAsia="de-DE"/>
+        </w:rPr>
+      </w:pPr>
+      <w:r>
+        <w:rPr>
+          <w:rFonts w:ascii="Arial" w:eastAsia="Times New Roman" w:hAnsi="Arial" w:cs="Arial"/>
+          <w:sz w:val="16"/>
+          <w:szCs w:val="16"/>
+          <w:lang w:eastAsia="de-DE"/>
+        </w:rPr>
+        <w:lastRenderedPageBreak/>
+        <w:t xml:space="preserve">├── </w:t>
+      </w:r>
+      <w:proofErr w:type="spellStart"/>
+      <w:r>
+        <w:rPr>
+          <w:rFonts w:ascii="Arial" w:eastAsia="Times New Roman" w:hAnsi="Arial" w:cs="Arial"/>
+          <w:sz w:val="16"/>
+          <w:szCs w:val="16"/>
+          <w:lang w:eastAsia="de-DE"/>
+        </w:rPr>
+        <w:t>data</w:t>
+      </w:r>
+      <w:proofErr w:type="spellEnd"/>
+      <w:r>
+        <w:rPr>
+          <w:rFonts w:ascii="Arial" w:eastAsia="Times New Roman" w:hAnsi="Arial" w:cs="Arial"/>
+          <w:sz w:val="16"/>
+          <w:szCs w:val="16"/>
+          <w:lang w:eastAsia="de-DE"/>
+        </w:rPr>
+        <w:t>/</w:t>
+      </w:r>
+    </w:p>
+    <w:p>
+      <w:pPr>
+        <w:spacing w:before="100" w:beforeAutospacing="1" w:after="100" w:afterAutospacing="1" w:line="240" w:lineRule="auto"/>
+        <w:rPr>
+          <w:rFonts w:ascii="Arial" w:eastAsia="Times New Roman" w:hAnsi="Arial" w:cs="Arial"/>
+          <w:sz w:val="16"/>
+          <w:szCs w:val="16"/>
+          <w:lang w:eastAsia="de-DE"/>
+        </w:rPr>
+      </w:pPr>
+      <w:r>
+        <w:rPr>
+          <w:rFonts w:ascii="Arial" w:eastAsia="Times New Roman" w:hAnsi="Arial" w:cs="Arial"/>
+          <w:sz w:val="16"/>
+          <w:szCs w:val="16"/>
+          <w:lang w:eastAsia="de-DE"/>
+        </w:rPr>
+        <w:t>│   ├── DataManager.java                 // Verwaltet das Laden und Speichern der Daten</w:t>
+      </w:r>
+    </w:p>
+    <w:p>
+      <w:pPr>
+        <w:spacing w:before="100" w:beforeAutospacing="1" w:after="100" w:afterAutospacing="1" w:line="240" w:lineRule="auto"/>
+        <w:rPr>
+          <w:rFonts w:ascii="Arial" w:eastAsia="Times New Roman" w:hAnsi="Arial" w:cs="Arial"/>
+          <w:sz w:val="16"/>
+          <w:szCs w:val="16"/>
+          <w:lang w:eastAsia="de-DE"/>
+        </w:rPr>
+      </w:pPr>
+      <w:r>
+        <w:rPr>
+          <w:rFonts w:ascii="Arial" w:eastAsia="Times New Roman" w:hAnsi="Arial" w:cs="Arial"/>
+          <w:sz w:val="16"/>
+          <w:szCs w:val="16"/>
+          <w:lang w:eastAsia="de-DE"/>
+        </w:rPr>
+        <w:t>│   └── ProviderStats.java               // Datenmodell für einen Signal Provider (bereits vorhanden)</w:t>
+      </w:r>
+    </w:p>
+    <w:p>
+      <w:pPr>
+        <w:spacing w:before="100" w:beforeAutospacing="1" w:after="100" w:afterAutospacing="1" w:line="240" w:lineRule="auto"/>
+        <w:rPr>
+          <w:rFonts w:ascii="Arial" w:eastAsia="Times New Roman" w:hAnsi="Arial" w:cs="Arial"/>
+          <w:sz w:val="16"/>
+          <w:szCs w:val="16"/>
+          <w:lang w:eastAsia="de-DE"/>
+        </w:rPr>
+      </w:pPr>
+      <w:r>
+        <w:rPr>
+          <w:rFonts w:ascii="Arial" w:eastAsia="Times New Roman" w:hAnsi="Arial" w:cs="Arial"/>
+          <w:sz w:val="16"/>
+          <w:szCs w:val="16"/>
+          <w:lang w:eastAsia="de-DE"/>
+        </w:rPr>
+        <w:t>│</w:t>
+      </w:r>
+    </w:p>
+    <w:p>
+      <w:pPr>
+        <w:spacing w:before="100" w:beforeAutospacing="1" w:after="100" w:afterAutospacing="1" w:line="240" w:lineRule="auto"/>
+        <w:rPr>
+          <w:rFonts w:ascii="Arial" w:eastAsia="Times New Roman" w:hAnsi="Arial" w:cs="Arial"/>
+          <w:sz w:val="16"/>
+          <w:szCs w:val="16"/>
+          <w:lang w:eastAsia="de-DE"/>
+        </w:rPr>
+      </w:pPr>
+      <w:r>
+        <w:rPr>
+          <w:rFonts w:ascii="Arial" w:eastAsia="Times New Roman" w:hAnsi="Arial" w:cs="Arial"/>
+          <w:sz w:val="16"/>
+          <w:szCs w:val="16"/>
+          <w:lang w:eastAsia="de-DE"/>
+        </w:rPr>
+        <w:t xml:space="preserve">├── </w:t>
+      </w:r>
+      <w:proofErr w:type="spellStart"/>
+      <w:r>
+        <w:rPr>
+          <w:rFonts w:ascii="Arial" w:eastAsia="Times New Roman" w:hAnsi="Arial" w:cs="Arial"/>
+          <w:sz w:val="16"/>
+          <w:szCs w:val="16"/>
+          <w:lang w:eastAsia="de-DE"/>
+        </w:rPr>
+        <w:t>ui</w:t>
+      </w:r>
+      <w:proofErr w:type="spellEnd"/>
+      <w:r>
+        <w:rPr>
+          <w:rFonts w:ascii="Arial" w:eastAsia="Times New Roman" w:hAnsi="Arial" w:cs="Arial"/>
+          <w:sz w:val="16"/>
+          <w:szCs w:val="16"/>
+          <w:lang w:eastAsia="de-DE"/>
+        </w:rPr>
+        <w:t>/</w:t>
+      </w:r>
+    </w:p>
+    <w:p>
+      <w:pPr>
+        <w:spacing w:before="100" w:beforeAutospacing="1" w:after="100" w:afterAutospacing="1" w:line="240" w:lineRule="auto"/>
+        <w:rPr>
+          <w:rFonts w:ascii="Arial" w:eastAsia="Times New Roman" w:hAnsi="Arial" w:cs="Arial"/>
+          <w:sz w:val="16"/>
+          <w:szCs w:val="16"/>
+          <w:lang w:eastAsia="de-DE"/>
+        </w:rPr>
+      </w:pPr>
+      <w:r>
+        <w:rPr>
+          <w:rFonts w:ascii="Arial" w:eastAsia="Times New Roman" w:hAnsi="Arial" w:cs="Arial"/>
+          <w:sz w:val="16"/>
+          <w:szCs w:val="16"/>
+          <w:lang w:eastAsia="de-DE"/>
+        </w:rPr>
+        <w:t>│   ├── MainFrame.java                   // Hauptfenster der Anwendung</w:t>
+      </w:r>
+    </w:p>
+    <w:p>
+      <w:pPr>
+        <w:spacing w:before="100" w:beforeAutospacing="1" w:after="100" w:afterAutospacing="1" w:line="240" w:lineRule="auto"/>
+        <w:rPr>
+          <w:rFonts w:ascii="Arial" w:eastAsia="Times New Roman" w:hAnsi="Arial" w:cs="Arial"/>
+          <w:sz w:val="16"/>
+          <w:szCs w:val="16"/>
+          <w:lang w:eastAsia="de-DE"/>
+        </w:rPr>
+      </w:pPr>
+      <w:r>
+        <w:rPr>
+          <w:rFonts w:ascii="Arial" w:eastAsia="Times New Roman" w:hAnsi="Arial" w:cs="Arial"/>
+          <w:sz w:val="16"/>
+          <w:szCs w:val="16"/>
+          <w:lang w:eastAsia="de-DE"/>
+        </w:rPr>
+        <w:t>│   ├── DetailFrame.java                 // Detailansicht eines Signal Providers</w:t>
+      </w:r>
+    </w:p>
+    <w:p>
+      <w:pPr>
+        <w:spacing w:before="100" w:beforeAutospacing="1" w:after="100" w:afterAutospacing="1" w:line="240" w:lineRule="auto"/>
+        <w:rPr>
+          <w:rFonts w:ascii="Arial" w:eastAsia="Times New Roman" w:hAnsi="Arial" w:cs="Arial"/>
+          <w:sz w:val="16"/>
+          <w:szCs w:val="16"/>
+          <w:lang w:eastAsia="de-DE"/>
+        </w:rPr>
+      </w:pPr>
+      <w:r>
+        <w:rPr>
+          <w:rFonts w:ascii="Arial" w:eastAsia="Times New Roman" w:hAnsi="Arial" w:cs="Arial"/>
+          <w:sz w:val="16"/>
+          <w:szCs w:val="16"/>
+          <w:lang w:eastAsia="de-DE"/>
+        </w:rPr>
+        <w:t>│   ├── TradeListFrame.java              // Fenster für die Trade-Liste</w:t>
+      </w:r>
+    </w:p>
+    <w:p>
+      <w:pPr>
+        <w:spacing w:before="100" w:beforeAutospacing="1" w:after="100" w:afterAutospacing="1" w:line="240" w:lineRule="auto"/>
+        <w:rPr>
+          <w:rFonts w:ascii="Arial" w:eastAsia="Times New Roman" w:hAnsi="Arial" w:cs="Arial"/>
+          <w:sz w:val="16"/>
+          <w:szCs w:val="16"/>
+          <w:lang w:eastAsia="de-DE"/>
+        </w:rPr>
+      </w:pPr>
+      <w:r>
+        <w:rPr>
+          <w:rFonts w:ascii="Arial" w:eastAsia="Times New Roman" w:hAnsi="Arial" w:cs="Arial"/>
+          <w:sz w:val="16"/>
+          <w:szCs w:val="16"/>
+          <w:lang w:eastAsia="de-DE"/>
+        </w:rPr>
+        <w:t>│   └── EquityCurvesFrame.java           // Vergleichsfenster für Equity-Kurven</w:t>
+      </w:r>
+    </w:p>
+    <w:p>
+      <w:pPr>
+        <w:spacing w:before="100" w:beforeAutospacing="1" w:after="100" w:afterAutospacing="1" w:line="240" w:lineRule="auto"/>
+        <w:rPr>
+          <w:rFonts w:ascii="Arial" w:eastAsia="Times New Roman" w:hAnsi="Arial" w:cs="Arial"/>
+          <w:sz w:val="16"/>
+          <w:szCs w:val="16"/>
+          <w:lang w:eastAsia="de-DE"/>
+        </w:rPr>
+      </w:pPr>
+      <w:r>
+        <w:rPr>
+          <w:rFonts w:ascii="Arial" w:eastAsia="Times New Roman" w:hAnsi="Arial" w:cs="Arial"/>
+          <w:sz w:val="16"/>
+          <w:szCs w:val="16"/>
+          <w:lang w:eastAsia="de-DE"/>
+        </w:rPr>
+        <w:t>│</w:t>
+      </w:r>
+    </w:p>
+    <w:p>
+      <w:pPr>
+        <w:spacing w:before="100" w:beforeAutospacing="1" w:after="100" w:afterAutospacing="1" w:line="240" w:lineRule="auto"/>
+        <w:rPr>
+          <w:rFonts w:ascii="Arial" w:eastAsia="Times New Roman" w:hAnsi="Arial" w:cs="Arial"/>
+          <w:sz w:val="16"/>
+          <w:szCs w:val="16"/>
+          <w:lang w:eastAsia="de-DE"/>
+        </w:rPr>
+      </w:pPr>
+      <w:r>
+        <w:rPr>
+          <w:rFonts w:ascii="Arial" w:eastAsia="Times New Roman" w:hAnsi="Arial" w:cs="Arial"/>
+          <w:sz w:val="16"/>
+          <w:szCs w:val="16"/>
+          <w:lang w:eastAsia="de-DE"/>
+        </w:rPr>
+        <w:t xml:space="preserve">├── </w:t>
+      </w:r>
+      <w:proofErr w:type="spellStart"/>
+      <w:r>
+        <w:rPr>
+          <w:rFonts w:ascii="Arial" w:eastAsia="Times New Roman" w:hAnsi="Arial" w:cs="Arial"/>
+          <w:sz w:val="16"/>
+          <w:szCs w:val="16"/>
+          <w:lang w:eastAsia="de-DE"/>
+        </w:rPr>
+        <w:t>components</w:t>
+      </w:r>
+      <w:proofErr w:type="spellEnd"/>
+      <w:r>
+        <w:rPr>
+          <w:rFonts w:ascii="Arial" w:eastAsia="Times New Roman" w:hAnsi="Arial" w:cs="Arial"/>
+          <w:sz w:val="16"/>
+          <w:szCs w:val="16"/>
+          <w:lang w:eastAsia="de-DE"/>
+        </w:rPr>
+        <w:t>/</w:t>
+      </w:r>
+    </w:p>
+    <w:p>
+      <w:pPr>
+        <w:spacing w:before="100" w:beforeAutospacing="1" w:after="100" w:afterAutospacing="1" w:line="240" w:lineRule="auto"/>
+        <w:rPr>
+          <w:rFonts w:ascii="Arial" w:eastAsia="Times New Roman" w:hAnsi="Arial" w:cs="Arial"/>
+          <w:sz w:val="16"/>
+          <w:szCs w:val="16"/>
+          <w:lang w:eastAsia="de-DE"/>
+        </w:rPr>
+      </w:pPr>
+      <w:r>
+        <w:rPr>
+          <w:rFonts w:ascii="Arial" w:eastAsia="Times New Roman" w:hAnsi="Arial" w:cs="Arial"/>
+          <w:sz w:val="16"/>
+          <w:szCs w:val="16"/>
+          <w:lang w:eastAsia="de-DE"/>
+        </w:rPr>
+        <w:t>│   ├── MainTable.java                   // Haupttabelle mit allen Signal Providern</w:t>
+      </w:r>
+    </w:p>
+    <w:p>
+      <w:pPr>
+        <w:spacing w:before="100" w:beforeAutospacing="1" w:after="100" w:afterAutospacing="1" w:line="240" w:lineRule="auto"/>
+        <w:rPr>
+          <w:rFonts w:ascii="Arial" w:eastAsia="Times New Roman" w:hAnsi="Arial" w:cs="Arial"/>
+          <w:sz w:val="16"/>
+          <w:szCs w:val="16"/>
+          <w:lang w:eastAsia="de-DE"/>
+        </w:rPr>
+      </w:pPr>
+      <w:r>
+        <w:rPr>
+          <w:rFonts w:ascii="Arial" w:eastAsia="Times New Roman" w:hAnsi="Arial" w:cs="Arial"/>
+          <w:sz w:val="16"/>
+          <w:szCs w:val="16"/>
+          <w:lang w:eastAsia="de-DE"/>
+        </w:rPr>
+        <w:t>│   ├── SearchPanel.java                 // Suchleiste</w:t>
+      </w:r>
+    </w:p>
+    <w:p>
+      <w:pPr>
+        <w:spacing w:before="100" w:beforeAutospacing="1" w:after="100" w:afterAutospacing="1" w:line="240" w:lineRule="auto"/>
+        <w:rPr>
+          <w:rFonts w:ascii="Arial" w:eastAsia="Times New Roman" w:hAnsi="Arial" w:cs="Arial"/>
+          <w:sz w:val="16"/>
+          <w:szCs w:val="16"/>
+          <w:lang w:eastAsia="de-DE"/>
+        </w:rPr>
+      </w:pPr>
+      <w:r>
+        <w:rPr>
+          <w:rFonts w:ascii="Arial" w:eastAsia="Times New Roman" w:hAnsi="Arial" w:cs="Arial"/>
+          <w:sz w:val="16"/>
+          <w:szCs w:val="16"/>
+          <w:lang w:eastAsia="de-DE"/>
+        </w:rPr>
+        <w:t>│   ├── StatsPanel.java                  // Panel für Statistiken</w:t>
+      </w:r>
+    </w:p>
+    <w:p>
+      <w:pPr>
+        <w:spacing w:before="100" w:beforeAutospacing="1" w:after="100" w:afterAutospacing="1" w:line="240" w:lineRule="auto"/>
+        <w:rPr>
+          <w:rFonts w:ascii="Arial" w:eastAsia="Times New Roman" w:hAnsi="Arial" w:cs="Arial"/>
+          <w:sz w:val="16"/>
+          <w:szCs w:val="16"/>
+          <w:lang w:eastAsia="de-DE"/>
+        </w:rPr>
+      </w:pPr>
+      <w:r>
+        <w:rPr>
+          <w:rFonts w:ascii="Arial" w:eastAsia="Times New Roman" w:hAnsi="Arial" w:cs="Arial"/>
+          <w:sz w:val="16"/>
+          <w:szCs w:val="16"/>
+          <w:lang w:eastAsia="de-DE"/>
+        </w:rPr>
+        <w:t>│   ├── ChartsPanel.java                 // Panel für Charts</w:t>
+      </w:r>
+    </w:p>
+    <w:p>
+      <w:pPr>
+        <w:spacing w:before="100" w:beforeAutospacing="1" w:after="100" w:afterAutospacing="1" w:line="240" w:lineRule="auto"/>
+        <w:rPr>
+          <w:rFonts w:ascii="Arial" w:eastAsia="Times New Roman" w:hAnsi="Arial" w:cs="Arial"/>
+          <w:sz w:val="16"/>
+          <w:szCs w:val="16"/>
+          <w:lang w:eastAsia="de-DE"/>
+        </w:rPr>
+      </w:pPr>
+      <w:r>
+        <w:rPr>
+          <w:rFonts w:ascii="Arial" w:eastAsia="Times New Roman" w:hAnsi="Arial" w:cs="Arial"/>
+          <w:sz w:val="16"/>
+          <w:szCs w:val="16"/>
+          <w:lang w:eastAsia="de-DE"/>
+        </w:rPr>
+        <w:t xml:space="preserve">│   └── </w:t>
+      </w:r>
+      <w:bookmarkStart w:id="0" w:name="_GoBack"/>
+      <w:r>
+        <w:rPr>
+          <w:rFonts w:ascii="Arial" w:eastAsia="Times New Roman" w:hAnsi="Arial" w:cs="Arial"/>
+          <w:sz w:val="16"/>
+          <w:szCs w:val="16"/>
+          <w:lang w:eastAsia="de-DE"/>
+        </w:rPr>
+        <w:t>TradeListTable</w:t>
+      </w:r>
+      <w:bookmarkEnd w:id="0"/>
+      <w:r>
+        <w:rPr>
+          <w:rFonts w:ascii="Arial" w:eastAsia="Times New Roman" w:hAnsi="Arial" w:cs="Arial"/>
+          <w:sz w:val="16"/>
+          <w:szCs w:val="16"/>
+          <w:lang w:eastAsia="de-DE"/>
+        </w:rPr>
+        <w:t>.java              // Tabelle für die Trade-Liste</w:t>
+      </w:r>
+    </w:p>
+    <w:p>
+      <w:pPr>
+        <w:spacing w:before="100" w:beforeAutospacing="1" w:after="100" w:afterAutospacing="1" w:line="240" w:lineRule="auto"/>
+        <w:rPr>
+          <w:rFonts w:ascii="Arial" w:eastAsia="Times New Roman" w:hAnsi="Arial" w:cs="Arial"/>
+          <w:sz w:val="16"/>
+          <w:szCs w:val="16"/>
+          <w:lang w:eastAsia="de-DE"/>
+        </w:rPr>
+      </w:pPr>
+      <w:r>
+        <w:rPr>
+          <w:rFonts w:ascii="Arial" w:eastAsia="Times New Roman" w:hAnsi="Arial" w:cs="Arial"/>
+          <w:sz w:val="16"/>
+          <w:szCs w:val="16"/>
+          <w:lang w:eastAsia="de-DE"/>
+        </w:rPr>
+        <w:t>│</w:t>
+      </w:r>
+    </w:p>
+    <w:p>
+      <w:pPr>
+        <w:spacing w:before="100" w:beforeAutospacing="1" w:after="100" w:afterAutospacing="1" w:line="240" w:lineRule="auto"/>
+        <w:rPr>
+          <w:rFonts w:ascii="Arial" w:eastAsia="Times New Roman" w:hAnsi="Arial" w:cs="Arial"/>
+          <w:sz w:val="16"/>
+          <w:szCs w:val="16"/>
+          <w:lang w:eastAsia="de-DE"/>
+        </w:rPr>
+      </w:pPr>
+      <w:r>
+        <w:rPr>
+          <w:rFonts w:ascii="Arial" w:eastAsia="Times New Roman" w:hAnsi="Arial" w:cs="Arial"/>
+          <w:sz w:val="16"/>
+          <w:szCs w:val="16"/>
+          <w:lang w:eastAsia="de-DE"/>
+        </w:rPr>
+        <w:t xml:space="preserve">├── </w:t>
+      </w:r>
+      <w:proofErr w:type="spellStart"/>
+      <w:r>
+        <w:rPr>
+          <w:rFonts w:ascii="Arial" w:eastAsia="Times New Roman" w:hAnsi="Arial" w:cs="Arial"/>
+          <w:sz w:val="16"/>
+          <w:szCs w:val="16"/>
+          <w:lang w:eastAsia="de-DE"/>
+        </w:rPr>
+        <w:t>models</w:t>
+      </w:r>
+      <w:proofErr w:type="spellEnd"/>
+      <w:r>
+        <w:rPr>
+          <w:rFonts w:ascii="Arial" w:eastAsia="Times New Roman" w:hAnsi="Arial" w:cs="Arial"/>
+          <w:sz w:val="16"/>
+          <w:szCs w:val="16"/>
+          <w:lang w:eastAsia="de-DE"/>
+        </w:rPr>
+        <w:t>/</w:t>
+      </w:r>
+    </w:p>
+    <w:p>
+      <w:pPr>
+        <w:spacing w:before="100" w:beforeAutospacing="1" w:after="100" w:afterAutospacing="1" w:line="240" w:lineRule="auto"/>
+        <w:rPr>
+          <w:rFonts w:ascii="Arial" w:eastAsia="Times New Roman" w:hAnsi="Arial" w:cs="Arial"/>
+          <w:sz w:val="16"/>
+          <w:szCs w:val="16"/>
+          <w:lang w:eastAsia="de-DE"/>
+        </w:rPr>
+      </w:pPr>
+      <w:r>
+        <w:rPr>
+          <w:rFonts w:ascii="Arial" w:eastAsia="Times New Roman" w:hAnsi="Arial" w:cs="Arial"/>
+          <w:sz w:val="16"/>
+          <w:szCs w:val="16"/>
+          <w:lang w:eastAsia="de-DE"/>
+        </w:rPr>
+        <w:t>│   └── HighlightTableModel.java         // Tabellenmodell mit Suchhervorhebung</w:t>
+      </w:r>
+    </w:p>
+    <w:p>
+      <w:pPr>
+        <w:spacing w:before="100" w:beforeAutospacing="1" w:after="100" w:afterAutospacing="1" w:line="240" w:lineRule="auto"/>
+        <w:rPr>
+          <w:rFonts w:ascii="Arial" w:eastAsia="Times New Roman" w:hAnsi="Arial" w:cs="Arial"/>
+          <w:sz w:val="16"/>
+          <w:szCs w:val="16"/>
+          <w:lang w:eastAsia="de-DE"/>
+        </w:rPr>
+      </w:pPr>
+      <w:r>
+        <w:rPr>
+          <w:rFonts w:ascii="Arial" w:eastAsia="Times New Roman" w:hAnsi="Arial" w:cs="Arial"/>
+          <w:sz w:val="16"/>
+          <w:szCs w:val="16"/>
+          <w:lang w:eastAsia="de-DE"/>
+        </w:rPr>
+        <w:t>│</w:t>
+      </w:r>
+    </w:p>
+    <w:p>
+      <w:pPr>
+        <w:spacing w:before="100" w:beforeAutospacing="1" w:after="100" w:afterAutospacing="1" w:line="240" w:lineRule="auto"/>
+        <w:rPr>
+          <w:rFonts w:ascii="Arial" w:eastAsia="Times New Roman" w:hAnsi="Arial" w:cs="Arial"/>
+          <w:sz w:val="16"/>
+          <w:szCs w:val="16"/>
+          <w:lang w:eastAsia="de-DE"/>
+        </w:rPr>
+      </w:pPr>
+      <w:r>
+        <w:rPr>
+          <w:rFonts w:ascii="Arial" w:eastAsia="Times New Roman" w:hAnsi="Arial" w:cs="Arial"/>
+          <w:sz w:val="16"/>
+          <w:szCs w:val="16"/>
+          <w:lang w:eastAsia="de-DE"/>
+        </w:rPr>
+        <w:t xml:space="preserve">├── </w:t>
+      </w:r>
+      <w:proofErr w:type="spellStart"/>
+      <w:r>
+        <w:rPr>
+          <w:rFonts w:ascii="Arial" w:eastAsia="Times New Roman" w:hAnsi="Arial" w:cs="Arial"/>
+          <w:sz w:val="16"/>
+          <w:szCs w:val="16"/>
+          <w:lang w:eastAsia="de-DE"/>
+        </w:rPr>
+        <w:t>renderers</w:t>
+      </w:r>
+      <w:proofErr w:type="spellEnd"/>
+      <w:r>
+        <w:rPr>
+          <w:rFonts w:ascii="Arial" w:eastAsia="Times New Roman" w:hAnsi="Arial" w:cs="Arial"/>
+          <w:sz w:val="16"/>
+          <w:szCs w:val="16"/>
+          <w:lang w:eastAsia="de-DE"/>
+        </w:rPr>
+        <w:t>/</w:t>
+      </w:r>
+    </w:p>
+    <w:p>
+      <w:pPr>
+        <w:spacing w:before="100" w:beforeAutospacing="1" w:after="100" w:afterAutospacing="1" w:line="240" w:lineRule="auto"/>
+        <w:rPr>
+          <w:rFonts w:ascii="Arial" w:eastAsia="Times New Roman" w:hAnsi="Arial" w:cs="Arial"/>
+          <w:sz w:val="16"/>
+          <w:szCs w:val="16"/>
+          <w:lang w:eastAsia="de-DE"/>
+        </w:rPr>
+      </w:pPr>
+      <w:r>
+        <w:rPr>
+          <w:rFonts w:ascii="Arial" w:eastAsia="Times New Roman" w:hAnsi="Arial" w:cs="Arial"/>
+          <w:sz w:val="16"/>
+          <w:szCs w:val="16"/>
+          <w:lang w:eastAsia="de-DE"/>
+        </w:rPr>
+        <w:t xml:space="preserve">│   └── HighlightRenderer.java           // </w:t>
+      </w:r>
+      <w:proofErr w:type="spellStart"/>
+      <w:r>
+        <w:rPr>
+          <w:rFonts w:ascii="Arial" w:eastAsia="Times New Roman" w:hAnsi="Arial" w:cs="Arial"/>
+          <w:sz w:val="16"/>
+          <w:szCs w:val="16"/>
+          <w:lang w:eastAsia="de-DE"/>
+        </w:rPr>
+        <w:t>Renderer</w:t>
+      </w:r>
+      <w:proofErr w:type="spellEnd"/>
+      <w:r>
+        <w:rPr>
+          <w:rFonts w:ascii="Arial" w:eastAsia="Times New Roman" w:hAnsi="Arial" w:cs="Arial"/>
+          <w:sz w:val="16"/>
+          <w:szCs w:val="16"/>
+          <w:lang w:eastAsia="de-DE"/>
+        </w:rPr>
+        <w:t xml:space="preserve"> für Suchhervorhebung</w:t>
+      </w:r>
+    </w:p>
+    <w:p>
+      <w:pPr>
+        <w:spacing w:before="100" w:beforeAutospacing="1" w:after="100" w:afterAutospacing="1" w:line="240" w:lineRule="auto"/>
+        <w:rPr>
+          <w:rFonts w:ascii="Arial" w:eastAsia="Times New Roman" w:hAnsi="Arial" w:cs="Arial"/>
+          <w:sz w:val="16"/>
+          <w:szCs w:val="16"/>
+          <w:lang w:eastAsia="de-DE"/>
+        </w:rPr>
+      </w:pPr>
+      <w:r>
+        <w:rPr>
+          <w:rFonts w:ascii="Arial" w:eastAsia="Times New Roman" w:hAnsi="Arial" w:cs="Arial"/>
+          <w:sz w:val="16"/>
+          <w:szCs w:val="16"/>
+          <w:lang w:eastAsia="de-DE"/>
+        </w:rPr>
+        <w:t>│</w:t>
+      </w:r>
+    </w:p>
+    <w:p>
+      <w:pPr>
+        <w:spacing w:before="100" w:beforeAutospacing="1" w:after="100" w:afterAutospacing="1" w:line="240" w:lineRule="auto"/>
+        <w:rPr>
+          <w:rFonts w:ascii="Arial" w:eastAsia="Times New Roman" w:hAnsi="Arial" w:cs="Arial"/>
+          <w:sz w:val="16"/>
+          <w:szCs w:val="16"/>
+          <w:lang w:eastAsia="de-DE"/>
+        </w:rPr>
+      </w:pPr>
+      <w:r>
+        <w:rPr>
+          <w:rFonts w:ascii="Arial" w:eastAsia="Times New Roman" w:hAnsi="Arial" w:cs="Arial"/>
+          <w:sz w:val="16"/>
+          <w:szCs w:val="16"/>
+          <w:lang w:eastAsia="de-DE"/>
+        </w:rPr>
+        <w:t xml:space="preserve">└── </w:t>
+      </w:r>
+      <w:proofErr w:type="spellStart"/>
+      <w:r>
+        <w:rPr>
+          <w:rFonts w:ascii="Arial" w:eastAsia="Times New Roman" w:hAnsi="Arial" w:cs="Arial"/>
+          <w:sz w:val="16"/>
+          <w:szCs w:val="16"/>
+          <w:lang w:eastAsia="de-DE"/>
+        </w:rPr>
+        <w:t>utils</w:t>
+      </w:r>
+      <w:proofErr w:type="spellEnd"/>
+      <w:r>
+        <w:rPr>
+          <w:rFonts w:ascii="Arial" w:eastAsia="Times New Roman" w:hAnsi="Arial" w:cs="Arial"/>
+          <w:sz w:val="16"/>
+          <w:szCs w:val="16"/>
+          <w:lang w:eastAsia="de-DE"/>
+        </w:rPr>
+        <w:t>/</w:t>
+      </w:r>
+    </w:p>
+    <w:p>
+      <w:pPr>
+        <w:spacing w:before="100" w:beforeAutospacing="1" w:after="100" w:afterAutospacing="1" w:line="240" w:lineRule="auto"/>
+        <w:rPr>
+          <w:rFonts w:ascii="Arial" w:eastAsia="Times New Roman" w:hAnsi="Arial" w:cs="Arial"/>
+          <w:sz w:val="16"/>
+          <w:szCs w:val="16"/>
+          <w:lang w:eastAsia="de-DE"/>
+        </w:rPr>
+      </w:pPr>
+      <w:r>
+        <w:rPr>
+          <w:rFonts w:ascii="Arial" w:eastAsia="Times New Roman" w:hAnsi="Arial" w:cs="Arial"/>
+          <w:sz w:val="16"/>
+          <w:szCs w:val="16"/>
+          <w:lang w:eastAsia="de-DE"/>
+        </w:rPr>
+        <w:t xml:space="preserve">    └── ChartFactory.java                // Factory für Chart-Erstellung</w:t>
+      </w:r>
+    </w:p>
+    <w:p>
+      <w:pPr>
+        <w:spacing w:before="100" w:beforeAutospacing="1" w:after="100" w:afterAutospacing="1" w:line="240" w:lineRule="auto"/>
+        <w:rPr>
+          <w:rFonts w:ascii="Arial" w:eastAsia="Times New Roman" w:hAnsi="Arial" w:cs="Arial"/>
+          <w:sz w:val="16"/>
+          <w:szCs w:val="16"/>
+          <w:lang w:eastAsia="de-DE"/>
+        </w:rPr>
+      </w:pPr>
+    </w:p>
+    <w:p>
+      <w:pPr>
+        <w:spacing w:before="100" w:beforeAutospacing="1" w:after="100" w:afterAutospacing="1" w:line="240" w:lineRule="auto"/>
+        <w:rPr>
+          <w:rFonts w:ascii="Arial" w:eastAsia="Times New Roman" w:hAnsi="Arial" w:cs="Arial"/>
+          <w:sz w:val="16"/>
+          <w:szCs w:val="16"/>
+          <w:lang w:eastAsia="de-DE"/>
+        </w:rPr>
+      </w:pPr>
+      <w:r>
+        <w:rPr>
+          <w:rFonts w:ascii="Arial" w:eastAsia="Times New Roman" w:hAnsi="Arial" w:cs="Arial"/>
+          <w:sz w:val="16"/>
+          <w:szCs w:val="16"/>
+          <w:lang w:eastAsia="de-DE"/>
+        </w:rPr>
+        <w:t>Benötigte externe Bibliotheken:</w:t>
+      </w:r>
+    </w:p>
+    <w:p>
+      <w:pPr>
+        <w:spacing w:before="100" w:beforeAutospacing="1" w:after="100" w:afterAutospacing="1" w:line="240" w:lineRule="auto"/>
+        <w:rPr>
+          <w:rFonts w:ascii="Arial" w:eastAsia="Times New Roman" w:hAnsi="Arial" w:cs="Arial"/>
+          <w:sz w:val="16"/>
+          <w:szCs w:val="16"/>
+          <w:lang w:val="en-GB" w:eastAsia="de-DE"/>
+        </w:rPr>
+      </w:pPr>
+      <w:r>
+        <w:rPr>
+          <w:rFonts w:ascii="Arial" w:eastAsia="Times New Roman" w:hAnsi="Arial" w:cs="Arial"/>
+          <w:sz w:val="16"/>
+          <w:szCs w:val="16"/>
+          <w:lang w:val="en-GB" w:eastAsia="de-DE"/>
+        </w:rPr>
+        <w:t>- JFreeChart (jfreechart-1.5.3.jar)</w:t>
+      </w:r>
+    </w:p>
+    <w:p>
+      <w:pPr>
+        <w:spacing w:before="100" w:beforeAutospacing="1" w:after="100" w:afterAutospacing="1" w:line="240" w:lineRule="auto"/>
+        <w:rPr>
+          <w:rFonts w:ascii="Arial" w:eastAsia="Times New Roman" w:hAnsi="Arial" w:cs="Arial"/>
+          <w:sz w:val="16"/>
+          <w:szCs w:val="16"/>
+          <w:lang w:val="en-GB" w:eastAsia="de-DE"/>
+        </w:rPr>
+      </w:pPr>
+      <w:r>
+        <w:rPr>
+          <w:rFonts w:ascii="Arial" w:eastAsia="Times New Roman" w:hAnsi="Arial" w:cs="Arial"/>
+          <w:sz w:val="16"/>
+          <w:szCs w:val="16"/>
+          <w:lang w:val="en-GB" w:eastAsia="de-DE"/>
+        </w:rPr>
+        <w:t>- JCommon (jcommon-1.0.24.jar)</w:t>
+      </w:r>
+    </w:p>
+    <w:p>
+      <w:pPr>
+        <w:spacing w:before="100" w:beforeAutospacing="1" w:after="100" w:afterAutospacing="1" w:line="240" w:lineRule="auto"/>
+        <w:rPr>
+          <w:rFonts w:ascii="Arial" w:eastAsia="Times New Roman" w:hAnsi="Arial" w:cs="Arial"/>
+          <w:sz w:val="16"/>
+          <w:szCs w:val="16"/>
+          <w:lang w:val="en-GB" w:eastAsia="de-DE"/>
+        </w:rPr>
+      </w:pPr>
+    </w:p>
+    <w:p>
+      <w:pPr>
+        <w:spacing w:before="100" w:beforeAutospacing="1" w:after="100" w:afterAutospacing="1" w:line="240" w:lineRule="auto"/>
+        <w:rPr>
+          <w:rFonts w:ascii="Arial" w:eastAsia="Times New Roman" w:hAnsi="Arial" w:cs="Arial"/>
+          <w:sz w:val="16"/>
+          <w:szCs w:val="16"/>
+          <w:lang w:eastAsia="de-DE"/>
+        </w:rPr>
+      </w:pPr>
+      <w:r>
+        <w:rPr>
+          <w:rFonts w:ascii="Arial" w:eastAsia="Times New Roman" w:hAnsi="Arial" w:cs="Arial"/>
+          <w:sz w:val="16"/>
+          <w:szCs w:val="16"/>
+          <w:lang w:eastAsia="de-DE"/>
+        </w:rPr>
+        <w:t>Hauptfunktionen der einzelnen Pakete:</w:t>
+      </w:r>
+    </w:p>
+    <w:p>
+      <w:pPr>
+        <w:spacing w:before="100" w:beforeAutospacing="1" w:after="100" w:afterAutospacing="1" w:line="240" w:lineRule="auto"/>
+        <w:rPr>
+          <w:rFonts w:ascii="Arial" w:eastAsia="Times New Roman" w:hAnsi="Arial" w:cs="Arial"/>
+          <w:sz w:val="16"/>
+          <w:szCs w:val="16"/>
+          <w:lang w:eastAsia="de-DE"/>
+        </w:rPr>
+      </w:pPr>
+    </w:p>
+    <w:p>
+      <w:pPr>
+        <w:spacing w:before="100" w:beforeAutospacing="1" w:after="100" w:afterAutospacing="1" w:line="240" w:lineRule="auto"/>
+        <w:rPr>
+          <w:rFonts w:ascii="Arial" w:eastAsia="Times New Roman" w:hAnsi="Arial" w:cs="Arial"/>
+          <w:sz w:val="16"/>
+          <w:szCs w:val="16"/>
+          <w:lang w:eastAsia="de-DE"/>
+        </w:rPr>
+      </w:pPr>
+      <w:r>
+        <w:rPr>
+          <w:rFonts w:ascii="Arial" w:eastAsia="Times New Roman" w:hAnsi="Arial" w:cs="Arial"/>
+          <w:sz w:val="16"/>
+          <w:szCs w:val="16"/>
+          <w:lang w:eastAsia="de-DE"/>
+        </w:rPr>
+        <w:t xml:space="preserve">1. </w:t>
+      </w:r>
+      <w:proofErr w:type="spellStart"/>
+      <w:r>
+        <w:rPr>
+          <w:rFonts w:ascii="Arial" w:eastAsia="Times New Roman" w:hAnsi="Arial" w:cs="Arial"/>
+          <w:sz w:val="16"/>
+          <w:szCs w:val="16"/>
+          <w:lang w:eastAsia="de-DE"/>
+        </w:rPr>
+        <w:t>main</w:t>
+      </w:r>
+      <w:proofErr w:type="spellEnd"/>
+      <w:r>
+        <w:rPr>
+          <w:rFonts w:ascii="Arial" w:eastAsia="Times New Roman" w:hAnsi="Arial" w:cs="Arial"/>
+          <w:sz w:val="16"/>
+          <w:szCs w:val="16"/>
+          <w:lang w:eastAsia="de-DE"/>
+        </w:rPr>
+        <w:t>/</w:t>
+      </w:r>
+    </w:p>
+    <w:p>
+      <w:pPr>
+        <w:spacing w:before="100" w:beforeAutospacing="1" w:after="100" w:afterAutospacing="1" w:line="240" w:lineRule="auto"/>
+        <w:rPr>
+          <w:rFonts w:ascii="Arial" w:eastAsia="Times New Roman" w:hAnsi="Arial" w:cs="Arial"/>
+          <w:sz w:val="16"/>
+          <w:szCs w:val="16"/>
+          <w:lang w:eastAsia="de-DE"/>
+        </w:rPr>
+      </w:pPr>
+      <w:r>
+        <w:rPr>
+          <w:rFonts w:ascii="Arial" w:eastAsia="Times New Roman" w:hAnsi="Arial" w:cs="Arial"/>
+          <w:sz w:val="16"/>
+          <w:szCs w:val="16"/>
+          <w:lang w:eastAsia="de-DE"/>
+        </w:rPr>
+        <w:t xml:space="preserve">   - Enthält den Einstiegspunkt der Anwendung</w:t>
+      </w:r>
+    </w:p>
+    <w:p>
+      <w:pPr>
+        <w:spacing w:before="100" w:beforeAutospacing="1" w:after="100" w:afterAutospacing="1" w:line="240" w:lineRule="auto"/>
+        <w:rPr>
+          <w:rFonts w:ascii="Arial" w:eastAsia="Times New Roman" w:hAnsi="Arial" w:cs="Arial"/>
+          <w:sz w:val="16"/>
+          <w:szCs w:val="16"/>
+          <w:lang w:eastAsia="de-DE"/>
+        </w:rPr>
+      </w:pPr>
+      <w:r>
+        <w:rPr>
+          <w:rFonts w:ascii="Arial" w:eastAsia="Times New Roman" w:hAnsi="Arial" w:cs="Arial"/>
+          <w:sz w:val="16"/>
+          <w:szCs w:val="16"/>
+          <w:lang w:eastAsia="de-DE"/>
+        </w:rPr>
+        <w:t xml:space="preserve">   - Koordiniert die Hauptkomponenten</w:t>
+      </w:r>
+    </w:p>
+    <w:p>
+      <w:pPr>
+        <w:spacing w:before="100" w:beforeAutospacing="1" w:after="100" w:afterAutospacing="1" w:line="240" w:lineRule="auto"/>
+        <w:rPr>
+          <w:rFonts w:ascii="Arial" w:eastAsia="Times New Roman" w:hAnsi="Arial" w:cs="Arial"/>
+          <w:sz w:val="16"/>
+          <w:szCs w:val="16"/>
+          <w:lang w:eastAsia="de-DE"/>
+        </w:rPr>
+      </w:pPr>
+    </w:p>
+    <w:p>
+      <w:pPr>
+        <w:spacing w:before="100" w:beforeAutospacing="1" w:after="100" w:afterAutospacing="1" w:line="240" w:lineRule="auto"/>
+        <w:rPr>
+          <w:rFonts w:ascii="Arial" w:eastAsia="Times New Roman" w:hAnsi="Arial" w:cs="Arial"/>
+          <w:sz w:val="16"/>
+          <w:szCs w:val="16"/>
+          <w:lang w:eastAsia="de-DE"/>
+        </w:rPr>
+      </w:pPr>
+      <w:r>
+        <w:rPr>
+          <w:rFonts w:ascii="Arial" w:eastAsia="Times New Roman" w:hAnsi="Arial" w:cs="Arial"/>
+          <w:sz w:val="16"/>
+          <w:szCs w:val="16"/>
+          <w:lang w:eastAsia="de-DE"/>
+        </w:rPr>
+        <w:t xml:space="preserve">2. </w:t>
+      </w:r>
+      <w:proofErr w:type="spellStart"/>
+      <w:r>
+        <w:rPr>
+          <w:rFonts w:ascii="Arial" w:eastAsia="Times New Roman" w:hAnsi="Arial" w:cs="Arial"/>
+          <w:sz w:val="16"/>
+          <w:szCs w:val="16"/>
+          <w:lang w:eastAsia="de-DE"/>
+        </w:rPr>
+        <w:t>data</w:t>
+      </w:r>
+      <w:proofErr w:type="spellEnd"/>
+      <w:r>
+        <w:rPr>
+          <w:rFonts w:ascii="Arial" w:eastAsia="Times New Roman" w:hAnsi="Arial" w:cs="Arial"/>
+          <w:sz w:val="16"/>
+          <w:szCs w:val="16"/>
+          <w:lang w:eastAsia="de-DE"/>
+        </w:rPr>
+        <w:t>/</w:t>
+      </w:r>
+    </w:p>
+    <w:p>
+      <w:pPr>
+        <w:spacing w:before="100" w:beforeAutospacing="1" w:after="100" w:afterAutospacing="1" w:line="240" w:lineRule="auto"/>
+        <w:rPr>
+          <w:rFonts w:ascii="Arial" w:eastAsia="Times New Roman" w:hAnsi="Arial" w:cs="Arial"/>
+          <w:sz w:val="16"/>
+          <w:szCs w:val="16"/>
+          <w:lang w:eastAsia="de-DE"/>
+        </w:rPr>
+      </w:pPr>
+      <w:r>
+        <w:rPr>
+          <w:rFonts w:ascii="Arial" w:eastAsia="Times New Roman" w:hAnsi="Arial" w:cs="Arial"/>
+          <w:sz w:val="16"/>
+          <w:szCs w:val="16"/>
+          <w:lang w:eastAsia="de-DE"/>
+        </w:rPr>
+        <w:t xml:space="preserve">   - Datenverarbeitung und -verwaltung</w:t>
+      </w:r>
+    </w:p>
+    <w:p>
+      <w:pPr>
+        <w:spacing w:before="100" w:beforeAutospacing="1" w:after="100" w:afterAutospacing="1" w:line="240" w:lineRule="auto"/>
+        <w:rPr>
+          <w:rFonts w:ascii="Arial" w:eastAsia="Times New Roman" w:hAnsi="Arial" w:cs="Arial"/>
+          <w:sz w:val="16"/>
+          <w:szCs w:val="16"/>
+          <w:lang w:eastAsia="de-DE"/>
+        </w:rPr>
+      </w:pPr>
+      <w:r>
+        <w:rPr>
+          <w:rFonts w:ascii="Arial" w:eastAsia="Times New Roman" w:hAnsi="Arial" w:cs="Arial"/>
+          <w:sz w:val="16"/>
+          <w:szCs w:val="16"/>
+          <w:lang w:eastAsia="de-DE"/>
+        </w:rPr>
+        <w:t xml:space="preserve">   - Modellklassen</w:t>
+      </w:r>
+    </w:p>
+    <w:p>
+      <w:pPr>
+        <w:spacing w:before="100" w:beforeAutospacing="1" w:after="100" w:afterAutospacing="1" w:line="240" w:lineRule="auto"/>
+        <w:rPr>
+          <w:rFonts w:ascii="Arial" w:eastAsia="Times New Roman" w:hAnsi="Arial" w:cs="Arial"/>
+          <w:sz w:val="16"/>
+          <w:szCs w:val="16"/>
+          <w:lang w:eastAsia="de-DE"/>
+        </w:rPr>
+      </w:pPr>
+    </w:p>
+    <w:p>
+      <w:pPr>
+        <w:spacing w:before="100" w:beforeAutospacing="1" w:after="100" w:afterAutospacing="1" w:line="240" w:lineRule="auto"/>
+        <w:rPr>
+          <w:rFonts w:ascii="Arial" w:eastAsia="Times New Roman" w:hAnsi="Arial" w:cs="Arial"/>
+          <w:sz w:val="16"/>
+          <w:szCs w:val="16"/>
+          <w:lang w:eastAsia="de-DE"/>
+        </w:rPr>
+      </w:pPr>
+      <w:r>
+        <w:rPr>
+          <w:rFonts w:ascii="Arial" w:eastAsia="Times New Roman" w:hAnsi="Arial" w:cs="Arial"/>
+          <w:sz w:val="16"/>
+          <w:szCs w:val="16"/>
+          <w:lang w:eastAsia="de-DE"/>
+        </w:rPr>
+        <w:t xml:space="preserve">3. </w:t>
+      </w:r>
+      <w:proofErr w:type="spellStart"/>
+      <w:r>
+        <w:rPr>
+          <w:rFonts w:ascii="Arial" w:eastAsia="Times New Roman" w:hAnsi="Arial" w:cs="Arial"/>
+          <w:sz w:val="16"/>
+          <w:szCs w:val="16"/>
+          <w:lang w:eastAsia="de-DE"/>
+        </w:rPr>
+        <w:t>ui</w:t>
+      </w:r>
+      <w:proofErr w:type="spellEnd"/>
+      <w:r>
+        <w:rPr>
+          <w:rFonts w:ascii="Arial" w:eastAsia="Times New Roman" w:hAnsi="Arial" w:cs="Arial"/>
+          <w:sz w:val="16"/>
+          <w:szCs w:val="16"/>
+          <w:lang w:eastAsia="de-DE"/>
+        </w:rPr>
+        <w:t>/</w:t>
+      </w:r>
+    </w:p>
+    <w:p>
+      <w:pPr>
+        <w:spacing w:before="100" w:beforeAutospacing="1" w:after="100" w:afterAutospacing="1" w:line="240" w:lineRule="auto"/>
+        <w:rPr>
+          <w:rFonts w:ascii="Arial" w:eastAsia="Times New Roman" w:hAnsi="Arial" w:cs="Arial"/>
+          <w:sz w:val="16"/>
+          <w:szCs w:val="16"/>
+          <w:lang w:eastAsia="de-DE"/>
+        </w:rPr>
+      </w:pPr>
+      <w:r>
+        <w:rPr>
+          <w:rFonts w:ascii="Arial" w:eastAsia="Times New Roman" w:hAnsi="Arial" w:cs="Arial"/>
+          <w:sz w:val="16"/>
+          <w:szCs w:val="16"/>
+          <w:lang w:eastAsia="de-DE"/>
+        </w:rPr>
+        <w:t xml:space="preserve">   - Alle Hauptfenster (</w:t>
+      </w:r>
+      <w:proofErr w:type="spellStart"/>
+      <w:r>
+        <w:rPr>
+          <w:rFonts w:ascii="Arial" w:eastAsia="Times New Roman" w:hAnsi="Arial" w:cs="Arial"/>
+          <w:sz w:val="16"/>
+          <w:szCs w:val="16"/>
+          <w:lang w:eastAsia="de-DE"/>
+        </w:rPr>
+        <w:t>JFrame</w:t>
+      </w:r>
+      <w:proofErr w:type="spellEnd"/>
+      <w:r>
+        <w:rPr>
+          <w:rFonts w:ascii="Arial" w:eastAsia="Times New Roman" w:hAnsi="Arial" w:cs="Arial"/>
+          <w:sz w:val="16"/>
+          <w:szCs w:val="16"/>
+          <w:lang w:eastAsia="de-DE"/>
+        </w:rPr>
+        <w:t>-Klassen)</w:t>
+      </w:r>
+    </w:p>
+    <w:p>
+      <w:pPr>
+        <w:spacing w:before="100" w:beforeAutospacing="1" w:after="100" w:afterAutospacing="1" w:line="240" w:lineRule="auto"/>
+        <w:rPr>
+          <w:rFonts w:ascii="Arial" w:eastAsia="Times New Roman" w:hAnsi="Arial" w:cs="Arial"/>
+          <w:sz w:val="16"/>
+          <w:szCs w:val="16"/>
+          <w:lang w:eastAsia="de-DE"/>
+        </w:rPr>
+      </w:pPr>
+      <w:r>
+        <w:rPr>
+          <w:rFonts w:ascii="Arial" w:eastAsia="Times New Roman" w:hAnsi="Arial" w:cs="Arial"/>
+          <w:sz w:val="16"/>
+          <w:szCs w:val="16"/>
+          <w:lang w:eastAsia="de-DE"/>
+        </w:rPr>
+        <w:t xml:space="preserve">   - Verantwortlich für das Layout der Fenster</w:t>
+      </w:r>
+    </w:p>
+    <w:p>
+      <w:pPr>
+        <w:spacing w:before="100" w:beforeAutospacing="1" w:after="100" w:afterAutospacing="1" w:line="240" w:lineRule="auto"/>
+        <w:rPr>
+          <w:rFonts w:ascii="Arial" w:eastAsia="Times New Roman" w:hAnsi="Arial" w:cs="Arial"/>
+          <w:sz w:val="16"/>
+          <w:szCs w:val="16"/>
+          <w:lang w:eastAsia="de-DE"/>
+        </w:rPr>
+      </w:pPr>
+    </w:p>
+    <w:p>
+      <w:pPr>
+        <w:spacing w:before="100" w:beforeAutospacing="1" w:after="100" w:afterAutospacing="1" w:line="240" w:lineRule="auto"/>
+        <w:rPr>
+          <w:rFonts w:ascii="Arial" w:eastAsia="Times New Roman" w:hAnsi="Arial" w:cs="Arial"/>
+          <w:sz w:val="16"/>
+          <w:szCs w:val="16"/>
+          <w:lang w:eastAsia="de-DE"/>
+        </w:rPr>
+      </w:pPr>
+      <w:r>
+        <w:rPr>
+          <w:rFonts w:ascii="Arial" w:eastAsia="Times New Roman" w:hAnsi="Arial" w:cs="Arial"/>
+          <w:sz w:val="16"/>
+          <w:szCs w:val="16"/>
+          <w:lang w:eastAsia="de-DE"/>
+        </w:rPr>
+        <w:t xml:space="preserve">4. </w:t>
+      </w:r>
+      <w:proofErr w:type="spellStart"/>
+      <w:r>
+        <w:rPr>
+          <w:rFonts w:ascii="Arial" w:eastAsia="Times New Roman" w:hAnsi="Arial" w:cs="Arial"/>
+          <w:sz w:val="16"/>
+          <w:szCs w:val="16"/>
+          <w:lang w:eastAsia="de-DE"/>
+        </w:rPr>
+        <w:t>components</w:t>
+      </w:r>
+      <w:proofErr w:type="spellEnd"/>
+      <w:r>
+        <w:rPr>
+          <w:rFonts w:ascii="Arial" w:eastAsia="Times New Roman" w:hAnsi="Arial" w:cs="Arial"/>
+          <w:sz w:val="16"/>
+          <w:szCs w:val="16"/>
+          <w:lang w:eastAsia="de-DE"/>
+        </w:rPr>
+        <w:t>/</w:t>
+      </w:r>
+    </w:p>
+    <w:p>
+      <w:pPr>
+        <w:spacing w:before="100" w:beforeAutospacing="1" w:after="100" w:afterAutospacing="1" w:line="240" w:lineRule="auto"/>
+        <w:rPr>
+          <w:rFonts w:ascii="Arial" w:eastAsia="Times New Roman" w:hAnsi="Arial" w:cs="Arial"/>
+          <w:sz w:val="16"/>
+          <w:szCs w:val="16"/>
+          <w:lang w:eastAsia="de-DE"/>
+        </w:rPr>
+      </w:pPr>
+      <w:r>
+        <w:rPr>
+          <w:rFonts w:ascii="Arial" w:eastAsia="Times New Roman" w:hAnsi="Arial" w:cs="Arial"/>
+          <w:sz w:val="16"/>
+          <w:szCs w:val="16"/>
+          <w:lang w:eastAsia="de-DE"/>
+        </w:rPr>
+        <w:t xml:space="preserve">   - Wiederverwendbare UI-Komponenten</w:t>
+      </w:r>
+    </w:p>
+    <w:p>
+      <w:pPr>
+        <w:spacing w:before="100" w:beforeAutospacing="1" w:after="100" w:afterAutospacing="1" w:line="240" w:lineRule="auto"/>
+        <w:rPr>
+          <w:rFonts w:ascii="Arial" w:eastAsia="Times New Roman" w:hAnsi="Arial" w:cs="Arial"/>
+          <w:sz w:val="16"/>
+          <w:szCs w:val="16"/>
+          <w:lang w:eastAsia="de-DE"/>
+        </w:rPr>
+      </w:pPr>
+      <w:r>
+        <w:rPr>
+          <w:rFonts w:ascii="Arial" w:eastAsia="Times New Roman" w:hAnsi="Arial" w:cs="Arial"/>
+          <w:sz w:val="16"/>
+          <w:szCs w:val="16"/>
+          <w:lang w:eastAsia="de-DE"/>
+        </w:rPr>
+        <w:t xml:space="preserve">   - Spezialisierte Panels und Tabellen</w:t>
+      </w:r>
+    </w:p>
+    <w:p>
+      <w:pPr>
+        <w:spacing w:before="100" w:beforeAutospacing="1" w:after="100" w:afterAutospacing="1" w:line="240" w:lineRule="auto"/>
+        <w:rPr>
+          <w:rFonts w:ascii="Arial" w:eastAsia="Times New Roman" w:hAnsi="Arial" w:cs="Arial"/>
+          <w:sz w:val="16"/>
+          <w:szCs w:val="16"/>
+          <w:lang w:eastAsia="de-DE"/>
+        </w:rPr>
+      </w:pPr>
+    </w:p>
+    <w:p>
+      <w:pPr>
+        <w:spacing w:before="100" w:beforeAutospacing="1" w:after="100" w:afterAutospacing="1" w:line="240" w:lineRule="auto"/>
+        <w:rPr>
+          <w:rFonts w:ascii="Arial" w:eastAsia="Times New Roman" w:hAnsi="Arial" w:cs="Arial"/>
+          <w:sz w:val="16"/>
+          <w:szCs w:val="16"/>
+          <w:lang w:eastAsia="de-DE"/>
+        </w:rPr>
+      </w:pPr>
+      <w:r>
+        <w:rPr>
+          <w:rFonts w:ascii="Arial" w:eastAsia="Times New Roman" w:hAnsi="Arial" w:cs="Arial"/>
+          <w:sz w:val="16"/>
+          <w:szCs w:val="16"/>
+          <w:lang w:eastAsia="de-DE"/>
+        </w:rPr>
+        <w:t xml:space="preserve">5. </w:t>
+      </w:r>
+      <w:proofErr w:type="spellStart"/>
+      <w:r>
+        <w:rPr>
+          <w:rFonts w:ascii="Arial" w:eastAsia="Times New Roman" w:hAnsi="Arial" w:cs="Arial"/>
+          <w:sz w:val="16"/>
+          <w:szCs w:val="16"/>
+          <w:lang w:eastAsia="de-DE"/>
+        </w:rPr>
+        <w:t>models</w:t>
+      </w:r>
+      <w:proofErr w:type="spellEnd"/>
+      <w:r>
+        <w:rPr>
+          <w:rFonts w:ascii="Arial" w:eastAsia="Times New Roman" w:hAnsi="Arial" w:cs="Arial"/>
+          <w:sz w:val="16"/>
+          <w:szCs w:val="16"/>
+          <w:lang w:eastAsia="de-DE"/>
+        </w:rPr>
+        <w:t>/</w:t>
+      </w:r>
+    </w:p>
+    <w:p>
+      <w:pPr>
+        <w:spacing w:before="100" w:beforeAutospacing="1" w:after="100" w:afterAutospacing="1" w:line="240" w:lineRule="auto"/>
+        <w:rPr>
+          <w:rFonts w:ascii="Arial" w:eastAsia="Times New Roman" w:hAnsi="Arial" w:cs="Arial"/>
+          <w:sz w:val="16"/>
+          <w:szCs w:val="16"/>
+          <w:lang w:eastAsia="de-DE"/>
+        </w:rPr>
+      </w:pPr>
+      <w:r>
+        <w:rPr>
+          <w:rFonts w:ascii="Arial" w:eastAsia="Times New Roman" w:hAnsi="Arial" w:cs="Arial"/>
+          <w:sz w:val="16"/>
+          <w:szCs w:val="16"/>
+          <w:lang w:eastAsia="de-DE"/>
+        </w:rPr>
+        <w:t xml:space="preserve">   - Datenmodelle für UI-Komponenten</w:t>
+      </w:r>
+    </w:p>
+    <w:p>
+      <w:pPr>
+        <w:spacing w:before="100" w:beforeAutospacing="1" w:after="100" w:afterAutospacing="1" w:line="240" w:lineRule="auto"/>
+        <w:rPr>
+          <w:rFonts w:ascii="Arial" w:eastAsia="Times New Roman" w:hAnsi="Arial" w:cs="Arial"/>
+          <w:sz w:val="16"/>
+          <w:szCs w:val="16"/>
+          <w:lang w:eastAsia="de-DE"/>
+        </w:rPr>
+      </w:pPr>
+      <w:r>
+        <w:rPr>
+          <w:rFonts w:ascii="Arial" w:eastAsia="Times New Roman" w:hAnsi="Arial" w:cs="Arial"/>
+          <w:sz w:val="16"/>
+          <w:szCs w:val="16"/>
+          <w:lang w:eastAsia="de-DE"/>
+        </w:rPr>
+        <w:t xml:space="preserve">   - Tabellenmodelle</w:t>
+      </w:r>
+    </w:p>
+    <w:p>
+      <w:pPr>
+        <w:spacing w:before="100" w:beforeAutospacing="1" w:after="100" w:afterAutospacing="1" w:line="240" w:lineRule="auto"/>
+        <w:rPr>
+          <w:rFonts w:ascii="Arial" w:eastAsia="Times New Roman" w:hAnsi="Arial" w:cs="Arial"/>
+          <w:sz w:val="16"/>
+          <w:szCs w:val="16"/>
+          <w:lang w:eastAsia="de-DE"/>
+        </w:rPr>
+      </w:pPr>
+    </w:p>
+    <w:p>
+      <w:pPr>
+        <w:spacing w:before="100" w:beforeAutospacing="1" w:after="100" w:afterAutospacing="1" w:line="240" w:lineRule="auto"/>
+        <w:rPr>
+          <w:rFonts w:ascii="Arial" w:eastAsia="Times New Roman" w:hAnsi="Arial" w:cs="Arial"/>
+          <w:sz w:val="16"/>
+          <w:szCs w:val="16"/>
+          <w:lang w:eastAsia="de-DE"/>
+        </w:rPr>
+      </w:pPr>
+      <w:r>
+        <w:rPr>
+          <w:rFonts w:ascii="Arial" w:eastAsia="Times New Roman" w:hAnsi="Arial" w:cs="Arial"/>
+          <w:sz w:val="16"/>
+          <w:szCs w:val="16"/>
+          <w:lang w:eastAsia="de-DE"/>
+        </w:rPr>
+        <w:t xml:space="preserve">6. </w:t>
+      </w:r>
+      <w:proofErr w:type="spellStart"/>
+      <w:r>
+        <w:rPr>
+          <w:rFonts w:ascii="Arial" w:eastAsia="Times New Roman" w:hAnsi="Arial" w:cs="Arial"/>
+          <w:sz w:val="16"/>
+          <w:szCs w:val="16"/>
+          <w:lang w:eastAsia="de-DE"/>
+        </w:rPr>
+        <w:t>renderers</w:t>
+      </w:r>
+      <w:proofErr w:type="spellEnd"/>
+      <w:r>
+        <w:rPr>
+          <w:rFonts w:ascii="Arial" w:eastAsia="Times New Roman" w:hAnsi="Arial" w:cs="Arial"/>
+          <w:sz w:val="16"/>
+          <w:szCs w:val="16"/>
+          <w:lang w:eastAsia="de-DE"/>
+        </w:rPr>
+        <w:t>/</w:t>
+      </w:r>
+    </w:p>
+    <w:p>
+      <w:pPr>
+        <w:spacing w:before="100" w:beforeAutospacing="1" w:after="100" w:afterAutospacing="1" w:line="240" w:lineRule="auto"/>
+        <w:rPr>
+          <w:rFonts w:ascii="Arial" w:eastAsia="Times New Roman" w:hAnsi="Arial" w:cs="Arial"/>
+          <w:sz w:val="16"/>
+          <w:szCs w:val="16"/>
+          <w:lang w:eastAsia="de-DE"/>
+        </w:rPr>
+      </w:pPr>
+      <w:r>
+        <w:rPr>
+          <w:rFonts w:ascii="Arial" w:eastAsia="Times New Roman" w:hAnsi="Arial" w:cs="Arial"/>
+          <w:sz w:val="16"/>
+          <w:szCs w:val="16"/>
+          <w:lang w:eastAsia="de-DE"/>
+        </w:rPr>
+        <w:t xml:space="preserve">   - Spezielle </w:t>
+      </w:r>
+      <w:proofErr w:type="spellStart"/>
+      <w:r>
+        <w:rPr>
+          <w:rFonts w:ascii="Arial" w:eastAsia="Times New Roman" w:hAnsi="Arial" w:cs="Arial"/>
+          <w:sz w:val="16"/>
+          <w:szCs w:val="16"/>
+          <w:lang w:eastAsia="de-DE"/>
+        </w:rPr>
+        <w:t>Renderer</w:t>
+      </w:r>
+      <w:proofErr w:type="spellEnd"/>
+      <w:r>
+        <w:rPr>
+          <w:rFonts w:ascii="Arial" w:eastAsia="Times New Roman" w:hAnsi="Arial" w:cs="Arial"/>
+          <w:sz w:val="16"/>
+          <w:szCs w:val="16"/>
+          <w:lang w:eastAsia="de-DE"/>
+        </w:rPr>
+        <w:t xml:space="preserve"> für Tabellen</w:t>
+      </w:r>
+    </w:p>
+    <w:p>
+      <w:pPr>
+        <w:spacing w:before="100" w:beforeAutospacing="1" w:after="100" w:afterAutospacing="1" w:line="240" w:lineRule="auto"/>
+        <w:rPr>
+          <w:rFonts w:ascii="Arial" w:eastAsia="Times New Roman" w:hAnsi="Arial" w:cs="Arial"/>
+          <w:sz w:val="16"/>
+          <w:szCs w:val="16"/>
+          <w:lang w:eastAsia="de-DE"/>
+        </w:rPr>
+      </w:pPr>
+      <w:r>
+        <w:rPr>
+          <w:rFonts w:ascii="Arial" w:eastAsia="Times New Roman" w:hAnsi="Arial" w:cs="Arial"/>
+          <w:sz w:val="16"/>
+          <w:szCs w:val="16"/>
+          <w:lang w:eastAsia="de-DE"/>
+        </w:rPr>
+        <w:t xml:space="preserve">   - Verantwortlich für die Darstellung der Daten</w:t>
+      </w:r>
+    </w:p>
+    <w:p>
+      <w:pPr>
+        <w:spacing w:before="100" w:beforeAutospacing="1" w:after="100" w:afterAutospacing="1" w:line="240" w:lineRule="auto"/>
+        <w:rPr>
+          <w:rFonts w:ascii="Arial" w:eastAsia="Times New Roman" w:hAnsi="Arial" w:cs="Arial"/>
+          <w:sz w:val="16"/>
+          <w:szCs w:val="16"/>
+          <w:lang w:eastAsia="de-DE"/>
+        </w:rPr>
+      </w:pPr>
+    </w:p>
+    <w:p>
+      <w:pPr>
+        <w:spacing w:before="100" w:beforeAutospacing="1" w:after="100" w:afterAutospacing="1" w:line="240" w:lineRule="auto"/>
+        <w:rPr>
+          <w:rFonts w:ascii="Arial" w:eastAsia="Times New Roman" w:hAnsi="Arial" w:cs="Arial"/>
+          <w:sz w:val="16"/>
+          <w:szCs w:val="16"/>
+          <w:lang w:eastAsia="de-DE"/>
+        </w:rPr>
+      </w:pPr>
+      <w:r>
+        <w:rPr>
+          <w:rFonts w:ascii="Arial" w:eastAsia="Times New Roman" w:hAnsi="Arial" w:cs="Arial"/>
+          <w:sz w:val="16"/>
+          <w:szCs w:val="16"/>
+          <w:lang w:eastAsia="de-DE"/>
+        </w:rPr>
+        <w:t xml:space="preserve">7. </w:t>
+      </w:r>
+      <w:proofErr w:type="spellStart"/>
+      <w:r>
+        <w:rPr>
+          <w:rFonts w:ascii="Arial" w:eastAsia="Times New Roman" w:hAnsi="Arial" w:cs="Arial"/>
+          <w:sz w:val="16"/>
+          <w:szCs w:val="16"/>
+          <w:lang w:eastAsia="de-DE"/>
+        </w:rPr>
+        <w:t>utils</w:t>
+      </w:r>
+      <w:proofErr w:type="spellEnd"/>
+      <w:r>
+        <w:rPr>
+          <w:rFonts w:ascii="Arial" w:eastAsia="Times New Roman" w:hAnsi="Arial" w:cs="Arial"/>
+          <w:sz w:val="16"/>
+          <w:szCs w:val="16"/>
+          <w:lang w:eastAsia="de-DE"/>
+        </w:rPr>
+        <w:t>/</w:t>
+      </w:r>
+    </w:p>
+    <w:p>
+      <w:pPr>
+        <w:spacing w:before="100" w:beforeAutospacing="1" w:after="100" w:afterAutospacing="1" w:line="240" w:lineRule="auto"/>
+        <w:rPr>
+          <w:rFonts w:ascii="Arial" w:eastAsia="Times New Roman" w:hAnsi="Arial" w:cs="Arial"/>
+          <w:sz w:val="16"/>
+          <w:szCs w:val="16"/>
+          <w:lang w:eastAsia="de-DE"/>
+        </w:rPr>
+      </w:pPr>
+      <w:r>
+        <w:rPr>
+          <w:rFonts w:ascii="Arial" w:eastAsia="Times New Roman" w:hAnsi="Arial" w:cs="Arial"/>
+          <w:sz w:val="16"/>
+          <w:szCs w:val="16"/>
+          <w:lang w:eastAsia="de-DE"/>
+        </w:rPr>
+        <w:t xml:space="preserve">   - Hilfsfunktionen und Utilities</w:t>
+      </w:r>
+    </w:p>
+    <w:p>
+      <w:pPr>
+        <w:spacing w:before="100" w:beforeAutospacing="1" w:after="100" w:afterAutospacing="1" w:line="240" w:lineRule="auto"/>
+        <w:rPr>
+          <w:rFonts w:ascii="Arial" w:eastAsia="Times New Roman" w:hAnsi="Arial" w:cs="Arial"/>
+          <w:sz w:val="16"/>
+          <w:szCs w:val="16"/>
+          <w:lang w:eastAsia="de-DE"/>
+        </w:rPr>
+      </w:pPr>
+      <w:r>
+        <w:rPr>
+          <w:rFonts w:ascii="Arial" w:eastAsia="Times New Roman" w:hAnsi="Arial" w:cs="Arial"/>
+          <w:sz w:val="16"/>
+          <w:szCs w:val="16"/>
+          <w:lang w:eastAsia="de-DE"/>
+        </w:rPr>
+        <w:t xml:space="preserve">   - </w:t>
+      </w:r>
+      <w:proofErr w:type="spellStart"/>
+      <w:r>
+        <w:rPr>
+          <w:rFonts w:ascii="Arial" w:eastAsia="Times New Roman" w:hAnsi="Arial" w:cs="Arial"/>
+          <w:sz w:val="16"/>
+          <w:szCs w:val="16"/>
+          <w:lang w:eastAsia="de-DE"/>
+        </w:rPr>
+        <w:t>Factories</w:t>
+      </w:r>
+      <w:proofErr w:type="spellEnd"/>
+      <w:r>
+        <w:rPr>
+          <w:rFonts w:ascii="Arial" w:eastAsia="Times New Roman" w:hAnsi="Arial" w:cs="Arial"/>
+          <w:sz w:val="16"/>
+          <w:szCs w:val="16"/>
+          <w:lang w:eastAsia="de-DE"/>
+        </w:rPr>
+        <w:t xml:space="preserve"> für komplexe Objekte</w:t>
+      </w:r>
+    </w:p>
+    <w:p>
+      <w:pPr>
+        <w:spacing w:before="100" w:beforeAutospacing="1" w:after="100" w:afterAutospacing="1" w:line="240" w:lineRule="auto"/>
+        <w:rPr>
+          <w:rFonts w:ascii="Arial" w:eastAsia="Times New Roman" w:hAnsi="Arial" w:cs="Arial"/>
+          <w:sz w:val="16"/>
+          <w:szCs w:val="16"/>
+          <w:lang w:eastAsia="de-DE"/>
+        </w:rPr>
+      </w:pPr>
+    </w:p>
+    <w:p>
+      <w:pPr>
+        <w:spacing w:before="100" w:beforeAutospacing="1" w:after="100" w:afterAutospacing="1" w:line="240" w:lineRule="auto"/>
+        <w:rPr>
+          <w:rFonts w:ascii="Arial" w:eastAsia="Times New Roman" w:hAnsi="Arial" w:cs="Arial"/>
+          <w:sz w:val="16"/>
+          <w:szCs w:val="16"/>
+          <w:lang w:eastAsia="de-DE"/>
+        </w:rPr>
+      </w:pPr>
+      <w:r>
+        <w:rPr>
+          <w:rFonts w:ascii="Arial" w:eastAsia="Times New Roman" w:hAnsi="Arial" w:cs="Arial"/>
+          <w:sz w:val="16"/>
+          <w:szCs w:val="16"/>
+          <w:lang w:eastAsia="de-DE"/>
+        </w:rPr>
+        <w:t>Package-Beziehungen:</w:t>
+      </w:r>
+    </w:p>
+    <w:p>
+      <w:pPr>
+        <w:spacing w:before="100" w:beforeAutospacing="1" w:after="100" w:afterAutospacing="1" w:line="240" w:lineRule="auto"/>
+        <w:rPr>
+          <w:rFonts w:ascii="Arial" w:eastAsia="Times New Roman" w:hAnsi="Arial" w:cs="Arial"/>
+          <w:sz w:val="16"/>
+          <w:szCs w:val="16"/>
+          <w:lang w:eastAsia="de-DE"/>
+        </w:rPr>
+      </w:pPr>
+      <w:r>
+        <w:rPr>
+          <w:rFonts w:ascii="Arial" w:eastAsia="Times New Roman" w:hAnsi="Arial" w:cs="Arial"/>
+          <w:sz w:val="16"/>
+          <w:szCs w:val="16"/>
+          <w:lang w:eastAsia="de-DE"/>
+        </w:rPr>
+        <w:t xml:space="preserve">- </w:t>
+      </w:r>
+      <w:proofErr w:type="spellStart"/>
+      <w:r>
+        <w:rPr>
+          <w:rFonts w:ascii="Arial" w:eastAsia="Times New Roman" w:hAnsi="Arial" w:cs="Arial"/>
+          <w:sz w:val="16"/>
+          <w:szCs w:val="16"/>
+          <w:lang w:eastAsia="de-DE"/>
+        </w:rPr>
+        <w:t>main</w:t>
+      </w:r>
+      <w:proofErr w:type="spellEnd"/>
+      <w:r>
+        <w:rPr>
+          <w:rFonts w:ascii="Arial" w:eastAsia="Times New Roman" w:hAnsi="Arial" w:cs="Arial"/>
+          <w:sz w:val="16"/>
+          <w:szCs w:val="16"/>
+          <w:lang w:eastAsia="de-DE"/>
+        </w:rPr>
+        <w:t xml:space="preserve"> verwendet </w:t>
+      </w:r>
+      <w:proofErr w:type="spellStart"/>
+      <w:r>
+        <w:rPr>
+          <w:rFonts w:ascii="Arial" w:eastAsia="Times New Roman" w:hAnsi="Arial" w:cs="Arial"/>
+          <w:sz w:val="16"/>
+          <w:szCs w:val="16"/>
+          <w:lang w:eastAsia="de-DE"/>
+        </w:rPr>
+        <w:t>data</w:t>
+      </w:r>
+      <w:proofErr w:type="spellEnd"/>
+      <w:r>
+        <w:rPr>
+          <w:rFonts w:ascii="Arial" w:eastAsia="Times New Roman" w:hAnsi="Arial" w:cs="Arial"/>
+          <w:sz w:val="16"/>
+          <w:szCs w:val="16"/>
+          <w:lang w:eastAsia="de-DE"/>
+        </w:rPr>
+        <w:t xml:space="preserve"> und </w:t>
+      </w:r>
+      <w:proofErr w:type="spellStart"/>
+      <w:r>
+        <w:rPr>
+          <w:rFonts w:ascii="Arial" w:eastAsia="Times New Roman" w:hAnsi="Arial" w:cs="Arial"/>
+          <w:sz w:val="16"/>
+          <w:szCs w:val="16"/>
+          <w:lang w:eastAsia="de-DE"/>
+        </w:rPr>
+        <w:t>ui</w:t>
+      </w:r>
+      <w:proofErr w:type="spellEnd"/>
+    </w:p>
+    <w:p>
+      <w:pPr>
+        <w:spacing w:before="100" w:beforeAutospacing="1" w:after="100" w:afterAutospacing="1" w:line="240" w:lineRule="auto"/>
+        <w:rPr>
+          <w:rFonts w:ascii="Arial" w:eastAsia="Times New Roman" w:hAnsi="Arial" w:cs="Arial"/>
+          <w:sz w:val="16"/>
+          <w:szCs w:val="16"/>
+          <w:lang w:eastAsia="de-DE"/>
+        </w:rPr>
+      </w:pPr>
+      <w:r>
+        <w:rPr>
+          <w:rFonts w:ascii="Arial" w:eastAsia="Times New Roman" w:hAnsi="Arial" w:cs="Arial"/>
+          <w:sz w:val="16"/>
+          <w:szCs w:val="16"/>
+          <w:lang w:eastAsia="de-DE"/>
+        </w:rPr>
+        <w:lastRenderedPageBreak/>
+        <w:t xml:space="preserve">- </w:t>
+      </w:r>
+      <w:proofErr w:type="spellStart"/>
+      <w:r>
+        <w:rPr>
+          <w:rFonts w:ascii="Arial" w:eastAsia="Times New Roman" w:hAnsi="Arial" w:cs="Arial"/>
+          <w:sz w:val="16"/>
+          <w:szCs w:val="16"/>
+          <w:lang w:eastAsia="de-DE"/>
+        </w:rPr>
+        <w:t>ui</w:t>
+      </w:r>
+      <w:proofErr w:type="spellEnd"/>
+      <w:r>
+        <w:rPr>
+          <w:rFonts w:ascii="Arial" w:eastAsia="Times New Roman" w:hAnsi="Arial" w:cs="Arial"/>
+          <w:sz w:val="16"/>
+          <w:szCs w:val="16"/>
+          <w:lang w:eastAsia="de-DE"/>
+        </w:rPr>
+        <w:t xml:space="preserve"> verwendet </w:t>
+      </w:r>
+      <w:proofErr w:type="spellStart"/>
+      <w:r>
+        <w:rPr>
+          <w:rFonts w:ascii="Arial" w:eastAsia="Times New Roman" w:hAnsi="Arial" w:cs="Arial"/>
+          <w:sz w:val="16"/>
+          <w:szCs w:val="16"/>
+          <w:lang w:eastAsia="de-DE"/>
+        </w:rPr>
+        <w:t>components</w:t>
+      </w:r>
+      <w:proofErr w:type="spellEnd"/>
+      <w:r>
+        <w:rPr>
+          <w:rFonts w:ascii="Arial" w:eastAsia="Times New Roman" w:hAnsi="Arial" w:cs="Arial"/>
+          <w:sz w:val="16"/>
+          <w:szCs w:val="16"/>
+          <w:lang w:eastAsia="de-DE"/>
+        </w:rPr>
+        <w:t xml:space="preserve">, </w:t>
+      </w:r>
+      <w:proofErr w:type="spellStart"/>
+      <w:r>
+        <w:rPr>
+          <w:rFonts w:ascii="Arial" w:eastAsia="Times New Roman" w:hAnsi="Arial" w:cs="Arial"/>
+          <w:sz w:val="16"/>
+          <w:szCs w:val="16"/>
+          <w:lang w:eastAsia="de-DE"/>
+        </w:rPr>
+        <w:t>models</w:t>
+      </w:r>
+      <w:proofErr w:type="spellEnd"/>
+      <w:r>
+        <w:rPr>
+          <w:rFonts w:ascii="Arial" w:eastAsia="Times New Roman" w:hAnsi="Arial" w:cs="Arial"/>
+          <w:sz w:val="16"/>
+          <w:szCs w:val="16"/>
+          <w:lang w:eastAsia="de-DE"/>
+        </w:rPr>
+        <w:t xml:space="preserve"> und </w:t>
+      </w:r>
+      <w:proofErr w:type="spellStart"/>
+      <w:r>
+        <w:rPr>
+          <w:rFonts w:ascii="Arial" w:eastAsia="Times New Roman" w:hAnsi="Arial" w:cs="Arial"/>
+          <w:sz w:val="16"/>
+          <w:szCs w:val="16"/>
+          <w:lang w:eastAsia="de-DE"/>
+        </w:rPr>
+        <w:t>utils</w:t>
+      </w:r>
+      <w:proofErr w:type="spellEnd"/>
+    </w:p>
+    <w:p>
+      <w:pPr>
+        <w:spacing w:before="100" w:beforeAutospacing="1" w:after="100" w:afterAutospacing="1" w:line="240" w:lineRule="auto"/>
+        <w:rPr>
+          <w:rFonts w:ascii="Arial" w:eastAsia="Times New Roman" w:hAnsi="Arial" w:cs="Arial"/>
+          <w:sz w:val="16"/>
+          <w:szCs w:val="16"/>
+          <w:lang w:eastAsia="de-DE"/>
+        </w:rPr>
+      </w:pPr>
+      <w:r>
+        <w:rPr>
+          <w:rFonts w:ascii="Arial" w:eastAsia="Times New Roman" w:hAnsi="Arial" w:cs="Arial"/>
+          <w:sz w:val="16"/>
+          <w:szCs w:val="16"/>
+          <w:lang w:eastAsia="de-DE"/>
+        </w:rPr>
+        <w:t xml:space="preserve">- </w:t>
+      </w:r>
+      <w:proofErr w:type="spellStart"/>
+      <w:r>
+        <w:rPr>
+          <w:rFonts w:ascii="Arial" w:eastAsia="Times New Roman" w:hAnsi="Arial" w:cs="Arial"/>
+          <w:sz w:val="16"/>
+          <w:szCs w:val="16"/>
+          <w:lang w:eastAsia="de-DE"/>
+        </w:rPr>
+        <w:t>components</w:t>
+      </w:r>
+      <w:proofErr w:type="spellEnd"/>
+      <w:r>
+        <w:rPr>
+          <w:rFonts w:ascii="Arial" w:eastAsia="Times New Roman" w:hAnsi="Arial" w:cs="Arial"/>
+          <w:sz w:val="16"/>
+          <w:szCs w:val="16"/>
+          <w:lang w:eastAsia="de-DE"/>
+        </w:rPr>
+        <w:t xml:space="preserve"> verwendet </w:t>
+      </w:r>
+      <w:proofErr w:type="spellStart"/>
+      <w:r>
+        <w:rPr>
+          <w:rFonts w:ascii="Arial" w:eastAsia="Times New Roman" w:hAnsi="Arial" w:cs="Arial"/>
+          <w:sz w:val="16"/>
+          <w:szCs w:val="16"/>
+          <w:lang w:eastAsia="de-DE"/>
+        </w:rPr>
+        <w:t>models</w:t>
+      </w:r>
+      <w:proofErr w:type="spellEnd"/>
+      <w:r>
+        <w:rPr>
+          <w:rFonts w:ascii="Arial" w:eastAsia="Times New Roman" w:hAnsi="Arial" w:cs="Arial"/>
+          <w:sz w:val="16"/>
+          <w:szCs w:val="16"/>
+          <w:lang w:eastAsia="de-DE"/>
+        </w:rPr>
+        <w:t xml:space="preserve">, </w:t>
+      </w:r>
+      <w:proofErr w:type="spellStart"/>
+      <w:r>
+        <w:rPr>
+          <w:rFonts w:ascii="Arial" w:eastAsia="Times New Roman" w:hAnsi="Arial" w:cs="Arial"/>
+          <w:sz w:val="16"/>
+          <w:szCs w:val="16"/>
+          <w:lang w:eastAsia="de-DE"/>
+        </w:rPr>
+        <w:t>renderers</w:t>
+      </w:r>
+      <w:proofErr w:type="spellEnd"/>
+      <w:r>
+        <w:rPr>
+          <w:rFonts w:ascii="Arial" w:eastAsia="Times New Roman" w:hAnsi="Arial" w:cs="Arial"/>
+          <w:sz w:val="16"/>
+          <w:szCs w:val="16"/>
+          <w:lang w:eastAsia="de-DE"/>
+        </w:rPr>
+        <w:t xml:space="preserve"> und </w:t>
+      </w:r>
+      <w:proofErr w:type="spellStart"/>
+      <w:r>
+        <w:rPr>
+          <w:rFonts w:ascii="Arial" w:eastAsia="Times New Roman" w:hAnsi="Arial" w:cs="Arial"/>
+          <w:sz w:val="16"/>
+          <w:szCs w:val="16"/>
+          <w:lang w:eastAsia="de-DE"/>
+        </w:rPr>
+        <w:t>utils</w:t>
+      </w:r>
+      <w:proofErr w:type="spellEnd"/>
+    </w:p>
+    <w:p>
+      <w:pPr>
+        <w:spacing w:before="100" w:beforeAutospacing="1" w:after="100" w:afterAutospacing="1" w:line="240" w:lineRule="auto"/>
+        <w:rPr>
+          <w:rFonts w:ascii="Arial" w:eastAsia="Times New Roman" w:hAnsi="Arial" w:cs="Arial"/>
+          <w:sz w:val="16"/>
+          <w:szCs w:val="16"/>
+          <w:lang w:eastAsia="de-DE"/>
+        </w:rPr>
+      </w:pPr>
+      <w:r>
+        <w:rPr>
+          <w:rFonts w:ascii="Arial" w:eastAsia="Times New Roman" w:hAnsi="Arial" w:cs="Arial"/>
+          <w:sz w:val="16"/>
+          <w:szCs w:val="16"/>
+          <w:lang w:eastAsia="de-DE"/>
+        </w:rPr>
+        <w:t xml:space="preserve">- </w:t>
+      </w:r>
+      <w:proofErr w:type="spellStart"/>
+      <w:r>
+        <w:rPr>
+          <w:rFonts w:ascii="Arial" w:eastAsia="Times New Roman" w:hAnsi="Arial" w:cs="Arial"/>
+          <w:sz w:val="16"/>
+          <w:szCs w:val="16"/>
+          <w:lang w:eastAsia="de-DE"/>
+        </w:rPr>
+        <w:t>models</w:t>
+      </w:r>
+      <w:proofErr w:type="spellEnd"/>
+      <w:r>
+        <w:rPr>
+          <w:rFonts w:ascii="Arial" w:eastAsia="Times New Roman" w:hAnsi="Arial" w:cs="Arial"/>
+          <w:sz w:val="16"/>
+          <w:szCs w:val="16"/>
+          <w:lang w:eastAsia="de-DE"/>
+        </w:rPr>
+        <w:t xml:space="preserve"> und </w:t>
+      </w:r>
+      <w:proofErr w:type="spellStart"/>
+      <w:r>
+        <w:rPr>
+          <w:rFonts w:ascii="Arial" w:eastAsia="Times New Roman" w:hAnsi="Arial" w:cs="Arial"/>
+          <w:sz w:val="16"/>
+          <w:szCs w:val="16"/>
+          <w:lang w:eastAsia="de-DE"/>
+        </w:rPr>
+        <w:t>renderers</w:t>
+      </w:r>
+      <w:proofErr w:type="spellEnd"/>
+      <w:r>
+        <w:rPr>
+          <w:rFonts w:ascii="Arial" w:eastAsia="Times New Roman" w:hAnsi="Arial" w:cs="Arial"/>
+          <w:sz w:val="16"/>
+          <w:szCs w:val="16"/>
+          <w:lang w:eastAsia="de-DE"/>
+        </w:rPr>
+        <w:t xml:space="preserve"> sind weitgehend unabhängig</w:t>
+      </w:r>
+    </w:p>
+    <w:p>
+      <w:pPr>
         <w:pBdr>
           <w:bottom w:val="single" w:sz="6" w:space="1" w:color="auto"/>
         </w:pBdr>
@@ -2459,6 +4397,35 @@
       <w:r>
         <w:rPr>
           <w:rFonts w:ascii="Arial" w:eastAsia="Times New Roman" w:hAnsi="Arial" w:cs="Arial"/>
+          <w:sz w:val="16"/>
+          <w:szCs w:val="16"/>
+          <w:lang w:eastAsia="de-DE"/>
+        </w:rPr>
+        <w:t xml:space="preserve">- alle Pakete können auf </w:t>
+      </w:r>
+      <w:proofErr w:type="spellStart"/>
+      <w:r>
+        <w:rPr>
+          <w:rFonts w:ascii="Arial" w:eastAsia="Times New Roman" w:hAnsi="Arial" w:cs="Arial"/>
+          <w:sz w:val="16"/>
+          <w:szCs w:val="16"/>
+          <w:lang w:eastAsia="de-DE"/>
+        </w:rPr>
+        <w:t>data</w:t>
+      </w:r>
+      <w:proofErr w:type="spellEnd"/>
+      <w:r>
+        <w:rPr>
+          <w:rFonts w:ascii="Arial" w:eastAsia="Times New Roman" w:hAnsi="Arial" w:cs="Arial"/>
+          <w:sz w:val="16"/>
+          <w:szCs w:val="16"/>
+          <w:lang w:eastAsia="de-DE"/>
+        </w:rPr>
+        <w:t xml:space="preserve"> zugreifen</w:t>
+      </w:r>
+      <w:r>
+        <w:rPr>
+          <w:rFonts w:ascii="Arial" w:eastAsia="Times New Roman" w:hAnsi="Arial" w:cs="Arial"/>
           <w:vanish/>
           <w:sz w:val="16"/>
           <w:szCs w:val="16"/>
@@ -2493,10 +4460,7 @@
         <w:t>Formularende</w:t>
       </w:r>
     </w:p>
-    <w:p>
-      <w:bookmarkStart w:id="0" w:name="_GoBack"/>
-      <w:bookmarkEnd w:id="0"/>
-    </w:p>
+    <w:p/>
     <w:sectPr>
       <w:pgSz w:w="11906" w:h="16838"/>
       <w:pgMar w:top="1417" w:right="1417" w:bottom="1134" w:left="1417" w:header="708" w:footer="708" w:gutter="0"/>

</xml_diff>